<commit_message>
Modified the file "pi_openmp.cpp"
</commit_message>
<xml_diff>
--- a/doc/table_1.docx
+++ b/doc/table_1.docx
@@ -79,7 +79,7 @@
     <w:p>
       <w:pPr>
         <w:rPr>
-          <w:rFonts w:ascii="Calibri" w:eastAsia="Calibri" w:hAnsi="Calibri" w:cs="Calibri" w:hint="eastAsia"/>
+          <w:rFonts w:ascii="Calibri" w:eastAsia="Calibri" w:hAnsi="Calibri" w:cs="Calibri"/>
           <w:b/>
           <w:bCs/>
           <w:sz w:val="22"/>
@@ -115,7 +115,7 @@
     <w:p>
       <w:pPr>
         <w:rPr>
-          <w:rFonts w:ascii="Calibri" w:eastAsia="Calibri" w:hAnsi="Calibri" w:cs="Calibri" w:hint="eastAsia"/>
+          <w:rFonts w:ascii="Calibri" w:eastAsia="Calibri" w:hAnsi="Calibri" w:cs="Calibri"/>
           <w:b/>
           <w:bCs/>
           <w:sz w:val="22"/>
@@ -232,7 +232,7 @@
     <w:p>
       <w:pPr>
         <w:rPr>
-          <w:rFonts w:ascii="Calibri" w:eastAsia="Calibri" w:hAnsi="Calibri" w:cs="Calibri" w:hint="eastAsia"/>
+          <w:rFonts w:ascii="Calibri" w:eastAsia="Calibri" w:hAnsi="Calibri" w:cs="Calibri"/>
           <w:b/>
           <w:bCs/>
           <w:sz w:val="22"/>
@@ -305,7 +305,7 @@
     <w:p>
       <w:pPr>
         <w:rPr>
-          <w:rFonts w:ascii="Calibri" w:eastAsia="Calibri" w:hAnsi="Calibri" w:cs="Calibri" w:hint="eastAsia"/>
+          <w:rFonts w:ascii="Calibri" w:eastAsia="Calibri" w:hAnsi="Calibri" w:cs="Calibri"/>
           <w:b/>
           <w:bCs/>
           <w:sz w:val="22"/>
@@ -342,7 +342,7 @@
     <w:p>
       <w:pPr>
         <w:rPr>
-          <w:rFonts w:ascii="Calibri" w:eastAsia="Calibri" w:hAnsi="Calibri" w:cs="Calibri" w:hint="eastAsia"/>
+          <w:rFonts w:ascii="Calibri" w:eastAsia="Calibri" w:hAnsi="Calibri" w:cs="Calibri"/>
           <w:b/>
           <w:bCs/>
           <w:sz w:val="22"/>
@@ -361,7 +361,7 @@
     <w:p>
       <w:pPr>
         <w:rPr>
-          <w:rFonts w:ascii="Calibri" w:eastAsia="Calibri" w:hAnsi="Calibri" w:cs="Calibri" w:hint="eastAsia"/>
+          <w:rFonts w:ascii="Calibri" w:eastAsia="Calibri" w:hAnsi="Calibri" w:cs="Calibri"/>
           <w:b/>
           <w:bCs/>
           <w:sz w:val="22"/>
@@ -398,7 +398,7 @@
     <w:p>
       <w:pPr>
         <w:rPr>
-          <w:rFonts w:ascii="Calibri" w:eastAsia="Calibri" w:hAnsi="Calibri" w:cs="Calibri" w:hint="eastAsia"/>
+          <w:rFonts w:ascii="Calibri" w:eastAsia="Calibri" w:hAnsi="Calibri" w:cs="Calibri"/>
           <w:b/>
           <w:bCs/>
           <w:sz w:val="22"/>
@@ -419,7 +419,7 @@
         <w:pStyle w:val="HTML"/>
         <w:shd w:val="clear" w:color="auto" w:fill="2B2B2B"/>
         <w:rPr>
-          <w:rFonts w:ascii="Menlo" w:hAnsi="Menlo" w:cs="Menlo" w:hint="eastAsia"/>
+          <w:rFonts w:ascii="Menlo" w:hAnsi="Menlo" w:cs="Menlo"/>
           <w:color w:val="A9B7C6"/>
           <w:sz w:val="18"/>
           <w:szCs w:val="18"/>
@@ -632,7 +632,7 @@
     <w:p>
       <w:pPr>
         <w:rPr>
-          <w:rFonts w:ascii="Calibri" w:eastAsia="Calibri" w:hAnsi="Calibri" w:cs="Calibri" w:hint="eastAsia"/>
+          <w:rFonts w:ascii="Calibri" w:eastAsia="Calibri" w:hAnsi="Calibri" w:cs="Calibri"/>
           <w:b/>
           <w:bCs/>
           <w:sz w:val="22"/>
@@ -653,7 +653,7 @@
         <w:pStyle w:val="HTML"/>
         <w:shd w:val="clear" w:color="auto" w:fill="2B2B2B"/>
         <w:rPr>
-          <w:rFonts w:ascii="Menlo" w:hAnsi="Menlo" w:cs="Menlo" w:hint="eastAsia"/>
+          <w:rFonts w:ascii="Menlo" w:hAnsi="Menlo" w:cs="Menlo"/>
           <w:color w:val="A9B7C6"/>
           <w:sz w:val="18"/>
           <w:szCs w:val="18"/>
@@ -1027,7 +1027,7 @@
         <w:pStyle w:val="HTML"/>
         <w:shd w:val="clear" w:color="auto" w:fill="2B2B2B"/>
         <w:rPr>
-          <w:rFonts w:ascii="Menlo" w:hAnsi="Menlo" w:cs="Menlo" w:hint="eastAsia"/>
+          <w:rFonts w:ascii="Menlo" w:hAnsi="Menlo" w:cs="Menlo"/>
           <w:color w:val="A9B7C6"/>
           <w:sz w:val="18"/>
           <w:szCs w:val="18"/>
@@ -1058,7 +1058,7 @@
         </w:tabs>
         <w:jc w:val="left"/>
         <w:rPr>
-          <w:rFonts w:ascii="Menlo" w:hAnsi="Menlo" w:cs="Menlo" w:hint="eastAsia"/>
+          <w:rFonts w:ascii="Menlo" w:hAnsi="Menlo" w:cs="Menlo"/>
           <w:color w:val="A9B7C6"/>
           <w:kern w:val="0"/>
           <w:sz w:val="18"/>
@@ -2511,7 +2511,7 @@
           <w:p>
             <w:pPr>
               <w:rPr>
-                <w:rFonts w:ascii="Calibri" w:eastAsia="Calibri" w:hAnsi="Calibri" w:cs="Calibri" w:hint="eastAsia"/>
+                <w:rFonts w:ascii="Calibri" w:eastAsia="Calibri" w:hAnsi="Calibri" w:cs="Calibri"/>
                 <w:sz w:val="22"/>
               </w:rPr>
             </w:pPr>
@@ -2624,15 +2624,15 @@
             <w:pPr>
               <w:cnfStyle w:val="100000000000" w:firstRow="1" w:lastRow="0" w:firstColumn="0" w:lastColumn="0" w:oddVBand="0" w:evenVBand="0" w:oddHBand="0" w:evenHBand="0" w:firstRowFirstColumn="0" w:firstRowLastColumn="0" w:lastRowFirstColumn="0" w:lastRowLastColumn="0"/>
               <w:rPr>
+                <w:rFonts w:ascii="Calibri" w:eastAsia="Calibri" w:hAnsi="Calibri" w:cs="Calibri"/>
+                <w:sz w:val="22"/>
+              </w:rPr>
+            </w:pPr>
+            <w:r>
+              <w:rPr>
                 <w:rFonts w:ascii="Calibri" w:eastAsia="Calibri" w:hAnsi="Calibri" w:cs="Calibri" w:hint="eastAsia"/>
                 <w:sz w:val="22"/>
               </w:rPr>
-            </w:pPr>
-            <w:r>
-              <w:rPr>
-                <w:rFonts w:ascii="Calibri" w:eastAsia="Calibri" w:hAnsi="Calibri" w:cs="Calibri" w:hint="eastAsia"/>
-                <w:sz w:val="22"/>
-              </w:rPr>
               <w:t>16</w:t>
             </w:r>
           </w:p>
@@ -2645,7 +2645,7 @@
             <w:pPr>
               <w:cnfStyle w:val="100000000000" w:firstRow="1" w:lastRow="0" w:firstColumn="0" w:lastColumn="0" w:oddVBand="0" w:evenVBand="0" w:oddHBand="0" w:evenHBand="0" w:firstRowFirstColumn="0" w:firstRowLastColumn="0" w:lastRowFirstColumn="0" w:lastRowLastColumn="0"/>
               <w:rPr>
-                <w:rFonts w:ascii="Calibri" w:eastAsia="Calibri" w:hAnsi="Calibri" w:cs="Calibri" w:hint="eastAsia"/>
+                <w:rFonts w:ascii="Calibri" w:eastAsia="Calibri" w:hAnsi="Calibri" w:cs="Calibri"/>
                 <w:sz w:val="22"/>
               </w:rPr>
             </w:pPr>
@@ -2672,102 +2672,165 @@
                 <w:sz w:val="22"/>
               </w:rPr>
             </w:pPr>
-          </w:p>
-        </w:tc>
-        <w:tc>
-          <w:tcPr>
-            <w:tcW w:w="1288" w:type="dxa"/>
-          </w:tcPr>
-          <w:p>
-            <w:pPr>
-              <w:cnfStyle w:val="000000000000" w:firstRow="0" w:lastRow="0" w:firstColumn="0" w:lastColumn="0" w:oddVBand="0" w:evenVBand="0" w:oddHBand="0" w:evenHBand="0" w:firstRowFirstColumn="0" w:firstRowLastColumn="0" w:lastRowFirstColumn="0" w:lastRowLastColumn="0"/>
-              <w:rPr>
-                <w:rFonts w:ascii="Calibri" w:eastAsia="Calibri" w:hAnsi="Calibri" w:cs="Calibri"/>
-                <w:b/>
-                <w:bCs/>
-                <w:sz w:val="22"/>
-              </w:rPr>
-            </w:pPr>
-          </w:p>
-        </w:tc>
-        <w:tc>
-          <w:tcPr>
-            <w:tcW w:w="1288" w:type="dxa"/>
-          </w:tcPr>
-          <w:p>
-            <w:pPr>
-              <w:cnfStyle w:val="000000000000" w:firstRow="0" w:lastRow="0" w:firstColumn="0" w:lastColumn="0" w:oddVBand="0" w:evenVBand="0" w:oddHBand="0" w:evenHBand="0" w:firstRowFirstColumn="0" w:firstRowLastColumn="0" w:lastRowFirstColumn="0" w:lastRowLastColumn="0"/>
-              <w:rPr>
-                <w:rFonts w:ascii="Calibri" w:eastAsia="Calibri" w:hAnsi="Calibri" w:cs="Calibri"/>
-                <w:b/>
-                <w:bCs/>
-                <w:sz w:val="22"/>
-              </w:rPr>
-            </w:pPr>
-          </w:p>
-        </w:tc>
-        <w:tc>
-          <w:tcPr>
-            <w:tcW w:w="1288" w:type="dxa"/>
-          </w:tcPr>
-          <w:p>
-            <w:pPr>
-              <w:cnfStyle w:val="000000000000" w:firstRow="0" w:lastRow="0" w:firstColumn="0" w:lastColumn="0" w:oddVBand="0" w:evenVBand="0" w:oddHBand="0" w:evenHBand="0" w:firstRowFirstColumn="0" w:firstRowLastColumn="0" w:lastRowFirstColumn="0" w:lastRowLastColumn="0"/>
-              <w:rPr>
-                <w:rFonts w:ascii="Calibri" w:eastAsia="Calibri" w:hAnsi="Calibri" w:cs="Calibri"/>
-                <w:b/>
-                <w:bCs/>
-                <w:sz w:val="22"/>
-              </w:rPr>
-            </w:pPr>
-          </w:p>
-        </w:tc>
-        <w:tc>
-          <w:tcPr>
-            <w:tcW w:w="1288" w:type="dxa"/>
-          </w:tcPr>
-          <w:p>
-            <w:pPr>
-              <w:cnfStyle w:val="000000000000" w:firstRow="0" w:lastRow="0" w:firstColumn="0" w:lastColumn="0" w:oddVBand="0" w:evenVBand="0" w:oddHBand="0" w:evenHBand="0" w:firstRowFirstColumn="0" w:firstRowLastColumn="0" w:lastRowFirstColumn="0" w:lastRowLastColumn="0"/>
-              <w:rPr>
-                <w:rFonts w:ascii="Calibri" w:eastAsia="Calibri" w:hAnsi="Calibri" w:cs="Calibri"/>
-                <w:b/>
-                <w:bCs/>
-                <w:sz w:val="22"/>
-              </w:rPr>
-            </w:pPr>
-          </w:p>
-        </w:tc>
-        <w:tc>
-          <w:tcPr>
-            <w:tcW w:w="1288" w:type="dxa"/>
-          </w:tcPr>
-          <w:p>
-            <w:pPr>
-              <w:cnfStyle w:val="000000000000" w:firstRow="0" w:lastRow="0" w:firstColumn="0" w:lastColumn="0" w:oddVBand="0" w:evenVBand="0" w:oddHBand="0" w:evenHBand="0" w:firstRowFirstColumn="0" w:firstRowLastColumn="0" w:lastRowFirstColumn="0" w:lastRowLastColumn="0"/>
-              <w:rPr>
-                <w:rFonts w:ascii="Calibri" w:eastAsia="Calibri" w:hAnsi="Calibri" w:cs="Calibri"/>
-                <w:b/>
-                <w:bCs/>
-                <w:sz w:val="22"/>
-              </w:rPr>
-            </w:pPr>
-          </w:p>
-        </w:tc>
-        <w:tc>
-          <w:tcPr>
-            <w:tcW w:w="1288" w:type="dxa"/>
-          </w:tcPr>
-          <w:p>
-            <w:pPr>
-              <w:cnfStyle w:val="000000000000" w:firstRow="0" w:lastRow="0" w:firstColumn="0" w:lastColumn="0" w:oddVBand="0" w:evenVBand="0" w:oddHBand="0" w:evenHBand="0" w:firstRowFirstColumn="0" w:firstRowLastColumn="0" w:lastRowFirstColumn="0" w:lastRowLastColumn="0"/>
-              <w:rPr>
-                <w:rFonts w:ascii="Calibri" w:eastAsia="Calibri" w:hAnsi="Calibri" w:cs="Calibri"/>
-                <w:b/>
-                <w:bCs/>
-                <w:sz w:val="22"/>
-              </w:rPr>
-            </w:pPr>
+            <w:r>
+              <w:rPr>
+                <w:rFonts w:ascii="Calibri" w:eastAsia="Calibri" w:hAnsi="Calibri" w:cs="Calibri"/>
+                <w:sz w:val="22"/>
+              </w:rPr>
+              <w:t>2.5 * 10 ^ 8</w:t>
+            </w:r>
+          </w:p>
+        </w:tc>
+        <w:tc>
+          <w:tcPr>
+            <w:tcW w:w="1288" w:type="dxa"/>
+          </w:tcPr>
+          <w:p>
+            <w:pPr>
+              <w:cnfStyle w:val="000000000000" w:firstRow="0" w:lastRow="0" w:firstColumn="0" w:lastColumn="0" w:oddVBand="0" w:evenVBand="0" w:oddHBand="0" w:evenHBand="0" w:firstRowFirstColumn="0" w:firstRowLastColumn="0" w:lastRowFirstColumn="0" w:lastRowLastColumn="0"/>
+              <w:rPr>
+                <w:rFonts w:ascii="Calibri" w:eastAsia="Calibri" w:hAnsi="Calibri" w:cs="Calibri"/>
+                <w:b/>
+                <w:bCs/>
+                <w:sz w:val="22"/>
+              </w:rPr>
+            </w:pPr>
+            <w:r>
+              <w:rPr>
+                <w:rFonts w:ascii="Calibri" w:eastAsia="Calibri" w:hAnsi="Calibri" w:cs="Calibri"/>
+                <w:b/>
+                <w:bCs/>
+                <w:sz w:val="22"/>
+              </w:rPr>
+              <w:t>0.986</w:t>
+            </w:r>
+          </w:p>
+        </w:tc>
+        <w:tc>
+          <w:tcPr>
+            <w:tcW w:w="1288" w:type="dxa"/>
+          </w:tcPr>
+          <w:p>
+            <w:pPr>
+              <w:cnfStyle w:val="000000000000" w:firstRow="0" w:lastRow="0" w:firstColumn="0" w:lastColumn="0" w:oddVBand="0" w:evenVBand="0" w:oddHBand="0" w:evenHBand="0" w:firstRowFirstColumn="0" w:firstRowLastColumn="0" w:lastRowFirstColumn="0" w:lastRowLastColumn="0"/>
+              <w:rPr>
+                <w:rFonts w:ascii="Calibri" w:eastAsia="Calibri" w:hAnsi="Calibri" w:cs="Calibri"/>
+                <w:b/>
+                <w:bCs/>
+                <w:sz w:val="22"/>
+              </w:rPr>
+            </w:pPr>
+            <w:r>
+              <w:rPr>
+                <w:rFonts w:ascii="Calibri" w:eastAsia="Calibri" w:hAnsi="Calibri" w:cs="Calibri"/>
+                <w:b/>
+                <w:bCs/>
+                <w:sz w:val="22"/>
+              </w:rPr>
+              <w:t>0.528</w:t>
+            </w:r>
+          </w:p>
+        </w:tc>
+        <w:tc>
+          <w:tcPr>
+            <w:tcW w:w="1288" w:type="dxa"/>
+          </w:tcPr>
+          <w:p>
+            <w:pPr>
+              <w:cnfStyle w:val="000000000000" w:firstRow="0" w:lastRow="0" w:firstColumn="0" w:lastColumn="0" w:oddVBand="0" w:evenVBand="0" w:oddHBand="0" w:evenHBand="0" w:firstRowFirstColumn="0" w:firstRowLastColumn="0" w:lastRowFirstColumn="0" w:lastRowLastColumn="0"/>
+              <w:rPr>
+                <w:rFonts w:ascii="Calibri" w:eastAsia="Calibri" w:hAnsi="Calibri" w:cs="Calibri"/>
+                <w:b/>
+                <w:bCs/>
+                <w:sz w:val="22"/>
+              </w:rPr>
+            </w:pPr>
+            <w:r>
+              <w:rPr>
+                <w:rFonts w:ascii="Calibri" w:eastAsia="Calibri" w:hAnsi="Calibri" w:cs="Calibri"/>
+                <w:b/>
+                <w:bCs/>
+                <w:sz w:val="22"/>
+              </w:rPr>
+              <w:t>0.298</w:t>
+            </w:r>
+          </w:p>
+        </w:tc>
+        <w:tc>
+          <w:tcPr>
+            <w:tcW w:w="1288" w:type="dxa"/>
+          </w:tcPr>
+          <w:p>
+            <w:pPr>
+              <w:cnfStyle w:val="000000000000" w:firstRow="0" w:lastRow="0" w:firstColumn="0" w:lastColumn="0" w:oddVBand="0" w:evenVBand="0" w:oddHBand="0" w:evenHBand="0" w:firstRowFirstColumn="0" w:firstRowLastColumn="0" w:lastRowFirstColumn="0" w:lastRowLastColumn="0"/>
+              <w:rPr>
+                <w:rFonts w:ascii="Calibri" w:eastAsia="Calibri" w:hAnsi="Calibri" w:cs="Calibri"/>
+                <w:b/>
+                <w:bCs/>
+                <w:sz w:val="22"/>
+              </w:rPr>
+            </w:pPr>
+            <w:r>
+              <w:rPr>
+                <w:rFonts w:ascii="Calibri" w:eastAsia="Calibri" w:hAnsi="Calibri" w:cs="Calibri"/>
+                <w:b/>
+                <w:bCs/>
+                <w:sz w:val="22"/>
+              </w:rPr>
+              <w:t>0.249</w:t>
+            </w:r>
+          </w:p>
+        </w:tc>
+        <w:tc>
+          <w:tcPr>
+            <w:tcW w:w="1288" w:type="dxa"/>
+          </w:tcPr>
+          <w:p>
+            <w:pPr>
+              <w:cnfStyle w:val="000000000000" w:firstRow="0" w:lastRow="0" w:firstColumn="0" w:lastColumn="0" w:oddVBand="0" w:evenVBand="0" w:oddHBand="0" w:evenHBand="0" w:firstRowFirstColumn="0" w:firstRowLastColumn="0" w:lastRowFirstColumn="0" w:lastRowLastColumn="0"/>
+              <w:rPr>
+                <w:rFonts w:ascii="Calibri" w:eastAsia="Calibri" w:hAnsi="Calibri" w:cs="Calibri"/>
+                <w:b/>
+                <w:bCs/>
+                <w:sz w:val="22"/>
+              </w:rPr>
+            </w:pPr>
+            <w:r>
+              <w:rPr>
+                <w:rFonts w:ascii="Calibri" w:eastAsia="Calibri" w:hAnsi="Calibri" w:cs="Calibri"/>
+                <w:b/>
+                <w:bCs/>
+                <w:sz w:val="22"/>
+              </w:rPr>
+              <w:t>0.216</w:t>
+            </w:r>
+          </w:p>
+        </w:tc>
+        <w:tc>
+          <w:tcPr>
+            <w:tcW w:w="1288" w:type="dxa"/>
+          </w:tcPr>
+          <w:p>
+            <w:pPr>
+              <w:cnfStyle w:val="000000000000" w:firstRow="0" w:lastRow="0" w:firstColumn="0" w:lastColumn="0" w:oddVBand="0" w:evenVBand="0" w:oddHBand="0" w:evenHBand="0" w:firstRowFirstColumn="0" w:firstRowLastColumn="0" w:lastRowFirstColumn="0" w:lastRowLastColumn="0"/>
+              <w:rPr>
+                <w:rFonts w:ascii="Calibri" w:eastAsia="Calibri" w:hAnsi="Calibri" w:cs="Calibri"/>
+                <w:b/>
+                <w:bCs/>
+                <w:sz w:val="22"/>
+              </w:rPr>
+            </w:pPr>
+            <w:r>
+              <w:rPr>
+                <w:rFonts w:ascii="Calibri" w:eastAsia="Calibri" w:hAnsi="Calibri" w:cs="Calibri"/>
+                <w:b/>
+                <w:bCs/>
+                <w:sz w:val="22"/>
+              </w:rPr>
+              <w:t>0.302</w:t>
+            </w:r>
+            <w:bookmarkStart w:id="0" w:name="_GoBack"/>
+            <w:bookmarkEnd w:id="0"/>
           </w:p>
         </w:tc>
       </w:tr>
@@ -2784,102 +2847,163 @@
                 <w:sz w:val="22"/>
               </w:rPr>
             </w:pPr>
-          </w:p>
-        </w:tc>
-        <w:tc>
-          <w:tcPr>
-            <w:tcW w:w="1288" w:type="dxa"/>
-          </w:tcPr>
-          <w:p>
-            <w:pPr>
-              <w:cnfStyle w:val="000000000000" w:firstRow="0" w:lastRow="0" w:firstColumn="0" w:lastColumn="0" w:oddVBand="0" w:evenVBand="0" w:oddHBand="0" w:evenHBand="0" w:firstRowFirstColumn="0" w:firstRowLastColumn="0" w:lastRowFirstColumn="0" w:lastRowLastColumn="0"/>
-              <w:rPr>
-                <w:rFonts w:ascii="Calibri" w:eastAsia="Calibri" w:hAnsi="Calibri" w:cs="Calibri"/>
-                <w:b/>
-                <w:bCs/>
-                <w:sz w:val="22"/>
-              </w:rPr>
-            </w:pPr>
-          </w:p>
-        </w:tc>
-        <w:tc>
-          <w:tcPr>
-            <w:tcW w:w="1288" w:type="dxa"/>
-          </w:tcPr>
-          <w:p>
-            <w:pPr>
-              <w:cnfStyle w:val="000000000000" w:firstRow="0" w:lastRow="0" w:firstColumn="0" w:lastColumn="0" w:oddVBand="0" w:evenVBand="0" w:oddHBand="0" w:evenHBand="0" w:firstRowFirstColumn="0" w:firstRowLastColumn="0" w:lastRowFirstColumn="0" w:lastRowLastColumn="0"/>
-              <w:rPr>
-                <w:rFonts w:ascii="Calibri" w:eastAsia="Calibri" w:hAnsi="Calibri" w:cs="Calibri"/>
-                <w:b/>
-                <w:bCs/>
-                <w:sz w:val="22"/>
-              </w:rPr>
-            </w:pPr>
-          </w:p>
-        </w:tc>
-        <w:tc>
-          <w:tcPr>
-            <w:tcW w:w="1288" w:type="dxa"/>
-          </w:tcPr>
-          <w:p>
-            <w:pPr>
-              <w:cnfStyle w:val="000000000000" w:firstRow="0" w:lastRow="0" w:firstColumn="0" w:lastColumn="0" w:oddVBand="0" w:evenVBand="0" w:oddHBand="0" w:evenHBand="0" w:firstRowFirstColumn="0" w:firstRowLastColumn="0" w:lastRowFirstColumn="0" w:lastRowLastColumn="0"/>
-              <w:rPr>
-                <w:rFonts w:ascii="Calibri" w:eastAsia="Calibri" w:hAnsi="Calibri" w:cs="Calibri"/>
-                <w:b/>
-                <w:bCs/>
-                <w:sz w:val="22"/>
-              </w:rPr>
-            </w:pPr>
-          </w:p>
-        </w:tc>
-        <w:tc>
-          <w:tcPr>
-            <w:tcW w:w="1288" w:type="dxa"/>
-          </w:tcPr>
-          <w:p>
-            <w:pPr>
-              <w:cnfStyle w:val="000000000000" w:firstRow="0" w:lastRow="0" w:firstColumn="0" w:lastColumn="0" w:oddVBand="0" w:evenVBand="0" w:oddHBand="0" w:evenHBand="0" w:firstRowFirstColumn="0" w:firstRowLastColumn="0" w:lastRowFirstColumn="0" w:lastRowLastColumn="0"/>
-              <w:rPr>
-                <w:rFonts w:ascii="Calibri" w:eastAsia="Calibri" w:hAnsi="Calibri" w:cs="Calibri"/>
-                <w:b/>
-                <w:bCs/>
-                <w:sz w:val="22"/>
-              </w:rPr>
-            </w:pPr>
-          </w:p>
-        </w:tc>
-        <w:tc>
-          <w:tcPr>
-            <w:tcW w:w="1288" w:type="dxa"/>
-          </w:tcPr>
-          <w:p>
-            <w:pPr>
-              <w:cnfStyle w:val="000000000000" w:firstRow="0" w:lastRow="0" w:firstColumn="0" w:lastColumn="0" w:oddVBand="0" w:evenVBand="0" w:oddHBand="0" w:evenHBand="0" w:firstRowFirstColumn="0" w:firstRowLastColumn="0" w:lastRowFirstColumn="0" w:lastRowLastColumn="0"/>
-              <w:rPr>
-                <w:rFonts w:ascii="Calibri" w:eastAsia="Calibri" w:hAnsi="Calibri" w:cs="Calibri"/>
-                <w:b/>
-                <w:bCs/>
-                <w:sz w:val="22"/>
-              </w:rPr>
-            </w:pPr>
-          </w:p>
-        </w:tc>
-        <w:tc>
-          <w:tcPr>
-            <w:tcW w:w="1288" w:type="dxa"/>
-          </w:tcPr>
-          <w:p>
-            <w:pPr>
-              <w:cnfStyle w:val="000000000000" w:firstRow="0" w:lastRow="0" w:firstColumn="0" w:lastColumn="0" w:oddVBand="0" w:evenVBand="0" w:oddHBand="0" w:evenHBand="0" w:firstRowFirstColumn="0" w:firstRowLastColumn="0" w:lastRowFirstColumn="0" w:lastRowLastColumn="0"/>
-              <w:rPr>
-                <w:rFonts w:ascii="Calibri" w:eastAsia="Calibri" w:hAnsi="Calibri" w:cs="Calibri"/>
-                <w:b/>
-                <w:bCs/>
-                <w:sz w:val="22"/>
-              </w:rPr>
-            </w:pPr>
+            <w:r>
+              <w:rPr>
+                <w:rFonts w:ascii="Calibri" w:eastAsia="Calibri" w:hAnsi="Calibri" w:cs="Calibri"/>
+                <w:sz w:val="22"/>
+              </w:rPr>
+              <w:t>5 * 10 ^ 8</w:t>
+            </w:r>
+          </w:p>
+        </w:tc>
+        <w:tc>
+          <w:tcPr>
+            <w:tcW w:w="1288" w:type="dxa"/>
+          </w:tcPr>
+          <w:p>
+            <w:pPr>
+              <w:cnfStyle w:val="000000000000" w:firstRow="0" w:lastRow="0" w:firstColumn="0" w:lastColumn="0" w:oddVBand="0" w:evenVBand="0" w:oddHBand="0" w:evenHBand="0" w:firstRowFirstColumn="0" w:firstRowLastColumn="0" w:lastRowFirstColumn="0" w:lastRowLastColumn="0"/>
+              <w:rPr>
+                <w:rFonts w:ascii="Calibri" w:eastAsia="Calibri" w:hAnsi="Calibri" w:cs="Calibri"/>
+                <w:b/>
+                <w:bCs/>
+                <w:sz w:val="22"/>
+              </w:rPr>
+            </w:pPr>
+            <w:r>
+              <w:rPr>
+                <w:rFonts w:ascii="Calibri" w:eastAsia="Calibri" w:hAnsi="Calibri" w:cs="Calibri"/>
+                <w:b/>
+                <w:bCs/>
+                <w:sz w:val="22"/>
+              </w:rPr>
+              <w:t>1.943</w:t>
+            </w:r>
+          </w:p>
+        </w:tc>
+        <w:tc>
+          <w:tcPr>
+            <w:tcW w:w="1288" w:type="dxa"/>
+          </w:tcPr>
+          <w:p>
+            <w:pPr>
+              <w:cnfStyle w:val="000000000000" w:firstRow="0" w:lastRow="0" w:firstColumn="0" w:lastColumn="0" w:oddVBand="0" w:evenVBand="0" w:oddHBand="0" w:evenHBand="0" w:firstRowFirstColumn="0" w:firstRowLastColumn="0" w:lastRowFirstColumn="0" w:lastRowLastColumn="0"/>
+              <w:rPr>
+                <w:rFonts w:ascii="Calibri" w:eastAsia="Calibri" w:hAnsi="Calibri" w:cs="Calibri"/>
+                <w:b/>
+                <w:bCs/>
+                <w:sz w:val="22"/>
+              </w:rPr>
+            </w:pPr>
+            <w:r>
+              <w:rPr>
+                <w:rFonts w:ascii="Calibri" w:eastAsia="Calibri" w:hAnsi="Calibri" w:cs="Calibri"/>
+                <w:b/>
+                <w:bCs/>
+                <w:sz w:val="22"/>
+              </w:rPr>
+              <w:t>1.094</w:t>
+            </w:r>
+          </w:p>
+        </w:tc>
+        <w:tc>
+          <w:tcPr>
+            <w:tcW w:w="1288" w:type="dxa"/>
+          </w:tcPr>
+          <w:p>
+            <w:pPr>
+              <w:cnfStyle w:val="000000000000" w:firstRow="0" w:lastRow="0" w:firstColumn="0" w:lastColumn="0" w:oddVBand="0" w:evenVBand="0" w:oddHBand="0" w:evenHBand="0" w:firstRowFirstColumn="0" w:firstRowLastColumn="0" w:lastRowFirstColumn="0" w:lastRowLastColumn="0"/>
+              <w:rPr>
+                <w:rFonts w:ascii="Calibri" w:eastAsia="Calibri" w:hAnsi="Calibri" w:cs="Calibri"/>
+                <w:b/>
+                <w:bCs/>
+                <w:sz w:val="22"/>
+              </w:rPr>
+            </w:pPr>
+            <w:r>
+              <w:rPr>
+                <w:rFonts w:ascii="Calibri" w:eastAsia="Calibri" w:hAnsi="Calibri" w:cs="Calibri"/>
+                <w:b/>
+                <w:bCs/>
+                <w:sz w:val="22"/>
+              </w:rPr>
+              <w:t>0.569</w:t>
+            </w:r>
+          </w:p>
+        </w:tc>
+        <w:tc>
+          <w:tcPr>
+            <w:tcW w:w="1288" w:type="dxa"/>
+          </w:tcPr>
+          <w:p>
+            <w:pPr>
+              <w:cnfStyle w:val="000000000000" w:firstRow="0" w:lastRow="0" w:firstColumn="0" w:lastColumn="0" w:oddVBand="0" w:evenVBand="0" w:oddHBand="0" w:evenHBand="0" w:firstRowFirstColumn="0" w:firstRowLastColumn="0" w:lastRowFirstColumn="0" w:lastRowLastColumn="0"/>
+              <w:rPr>
+                <w:rFonts w:ascii="Calibri" w:eastAsia="Calibri" w:hAnsi="Calibri" w:cs="Calibri"/>
+                <w:b/>
+                <w:bCs/>
+                <w:sz w:val="22"/>
+              </w:rPr>
+            </w:pPr>
+            <w:r>
+              <w:rPr>
+                <w:rFonts w:ascii="Calibri" w:eastAsia="Calibri" w:hAnsi="Calibri" w:cs="Calibri"/>
+                <w:b/>
+                <w:bCs/>
+                <w:sz w:val="22"/>
+              </w:rPr>
+              <w:t>0.444</w:t>
+            </w:r>
+          </w:p>
+        </w:tc>
+        <w:tc>
+          <w:tcPr>
+            <w:tcW w:w="1288" w:type="dxa"/>
+          </w:tcPr>
+          <w:p>
+            <w:pPr>
+              <w:cnfStyle w:val="000000000000" w:firstRow="0" w:lastRow="0" w:firstColumn="0" w:lastColumn="0" w:oddVBand="0" w:evenVBand="0" w:oddHBand="0" w:evenHBand="0" w:firstRowFirstColumn="0" w:firstRowLastColumn="0" w:lastRowFirstColumn="0" w:lastRowLastColumn="0"/>
+              <w:rPr>
+                <w:rFonts w:ascii="Calibri" w:eastAsia="Calibri" w:hAnsi="Calibri" w:cs="Calibri"/>
+                <w:b/>
+                <w:bCs/>
+                <w:sz w:val="22"/>
+              </w:rPr>
+            </w:pPr>
+            <w:r>
+              <w:rPr>
+                <w:rFonts w:ascii="Calibri" w:eastAsia="Calibri" w:hAnsi="Calibri" w:cs="Calibri"/>
+                <w:b/>
+                <w:bCs/>
+                <w:sz w:val="22"/>
+              </w:rPr>
+              <w:t>0.339</w:t>
+            </w:r>
+          </w:p>
+        </w:tc>
+        <w:tc>
+          <w:tcPr>
+            <w:tcW w:w="1288" w:type="dxa"/>
+          </w:tcPr>
+          <w:p>
+            <w:pPr>
+              <w:cnfStyle w:val="000000000000" w:firstRow="0" w:lastRow="0" w:firstColumn="0" w:lastColumn="0" w:oddVBand="0" w:evenVBand="0" w:oddHBand="0" w:evenHBand="0" w:firstRowFirstColumn="0" w:firstRowLastColumn="0" w:lastRowFirstColumn="0" w:lastRowLastColumn="0"/>
+              <w:rPr>
+                <w:rFonts w:ascii="Calibri" w:eastAsia="Calibri" w:hAnsi="Calibri" w:cs="Calibri"/>
+                <w:b/>
+                <w:bCs/>
+                <w:sz w:val="22"/>
+              </w:rPr>
+            </w:pPr>
+            <w:r>
+              <w:rPr>
+                <w:rFonts w:ascii="Calibri" w:eastAsia="Calibri" w:hAnsi="Calibri" w:cs="Calibri"/>
+                <w:b/>
+                <w:bCs/>
+                <w:sz w:val="22"/>
+              </w:rPr>
+              <w:t>0.357</w:t>
+            </w:r>
           </w:p>
         </w:tc>
       </w:tr>
@@ -2896,102 +3020,170 @@
                 <w:sz w:val="22"/>
               </w:rPr>
             </w:pPr>
-          </w:p>
-        </w:tc>
-        <w:tc>
-          <w:tcPr>
-            <w:tcW w:w="1288" w:type="dxa"/>
-          </w:tcPr>
-          <w:p>
-            <w:pPr>
-              <w:cnfStyle w:val="000000000000" w:firstRow="0" w:lastRow="0" w:firstColumn="0" w:lastColumn="0" w:oddVBand="0" w:evenVBand="0" w:oddHBand="0" w:evenHBand="0" w:firstRowFirstColumn="0" w:firstRowLastColumn="0" w:lastRowFirstColumn="0" w:lastRowLastColumn="0"/>
-              <w:rPr>
-                <w:rFonts w:ascii="Calibri" w:eastAsia="Calibri" w:hAnsi="Calibri" w:cs="Calibri"/>
-                <w:b/>
-                <w:bCs/>
-                <w:sz w:val="22"/>
-              </w:rPr>
-            </w:pPr>
-          </w:p>
-        </w:tc>
-        <w:tc>
-          <w:tcPr>
-            <w:tcW w:w="1288" w:type="dxa"/>
-          </w:tcPr>
-          <w:p>
-            <w:pPr>
-              <w:cnfStyle w:val="000000000000" w:firstRow="0" w:lastRow="0" w:firstColumn="0" w:lastColumn="0" w:oddVBand="0" w:evenVBand="0" w:oddHBand="0" w:evenHBand="0" w:firstRowFirstColumn="0" w:firstRowLastColumn="0" w:lastRowFirstColumn="0" w:lastRowLastColumn="0"/>
-              <w:rPr>
-                <w:rFonts w:ascii="Calibri" w:eastAsia="Calibri" w:hAnsi="Calibri" w:cs="Calibri"/>
-                <w:b/>
-                <w:bCs/>
-                <w:sz w:val="22"/>
-              </w:rPr>
-            </w:pPr>
-          </w:p>
-        </w:tc>
-        <w:tc>
-          <w:tcPr>
-            <w:tcW w:w="1288" w:type="dxa"/>
-          </w:tcPr>
-          <w:p>
-            <w:pPr>
-              <w:cnfStyle w:val="000000000000" w:firstRow="0" w:lastRow="0" w:firstColumn="0" w:lastColumn="0" w:oddVBand="0" w:evenVBand="0" w:oddHBand="0" w:evenHBand="0" w:firstRowFirstColumn="0" w:firstRowLastColumn="0" w:lastRowFirstColumn="0" w:lastRowLastColumn="0"/>
-              <w:rPr>
-                <w:rFonts w:ascii="Calibri" w:eastAsia="Calibri" w:hAnsi="Calibri" w:cs="Calibri"/>
-                <w:b/>
-                <w:bCs/>
-                <w:sz w:val="22"/>
-              </w:rPr>
-            </w:pPr>
-          </w:p>
-        </w:tc>
-        <w:tc>
-          <w:tcPr>
-            <w:tcW w:w="1288" w:type="dxa"/>
-          </w:tcPr>
-          <w:p>
-            <w:pPr>
-              <w:cnfStyle w:val="000000000000" w:firstRow="0" w:lastRow="0" w:firstColumn="0" w:lastColumn="0" w:oddVBand="0" w:evenVBand="0" w:oddHBand="0" w:evenHBand="0" w:firstRowFirstColumn="0" w:firstRowLastColumn="0" w:lastRowFirstColumn="0" w:lastRowLastColumn="0"/>
-              <w:rPr>
-                <w:rFonts w:ascii="Calibri" w:eastAsia="Calibri" w:hAnsi="Calibri" w:cs="Calibri"/>
-                <w:b/>
-                <w:bCs/>
-                <w:sz w:val="22"/>
-              </w:rPr>
-            </w:pPr>
-          </w:p>
-        </w:tc>
-        <w:tc>
-          <w:tcPr>
-            <w:tcW w:w="1288" w:type="dxa"/>
-          </w:tcPr>
-          <w:p>
-            <w:pPr>
-              <w:cnfStyle w:val="000000000000" w:firstRow="0" w:lastRow="0" w:firstColumn="0" w:lastColumn="0" w:oddVBand="0" w:evenVBand="0" w:oddHBand="0" w:evenHBand="0" w:firstRowFirstColumn="0" w:firstRowLastColumn="0" w:lastRowFirstColumn="0" w:lastRowLastColumn="0"/>
-              <w:rPr>
-                <w:rFonts w:ascii="Calibri" w:eastAsia="Calibri" w:hAnsi="Calibri" w:cs="Calibri"/>
-                <w:b/>
-                <w:bCs/>
-                <w:sz w:val="22"/>
-              </w:rPr>
-            </w:pPr>
-          </w:p>
-        </w:tc>
-        <w:tc>
-          <w:tcPr>
-            <w:tcW w:w="1288" w:type="dxa"/>
-          </w:tcPr>
-          <w:p>
-            <w:pPr>
-              <w:cnfStyle w:val="000000000000" w:firstRow="0" w:lastRow="0" w:firstColumn="0" w:lastColumn="0" w:oddVBand="0" w:evenVBand="0" w:oddHBand="0" w:evenHBand="0" w:firstRowFirstColumn="0" w:firstRowLastColumn="0" w:lastRowFirstColumn="0" w:lastRowLastColumn="0"/>
-              <w:rPr>
-                <w:rFonts w:ascii="Calibri" w:eastAsia="Calibri" w:hAnsi="Calibri" w:cs="Calibri"/>
-                <w:b/>
-                <w:bCs/>
-                <w:sz w:val="22"/>
-              </w:rPr>
-            </w:pPr>
+            <w:r>
+              <w:rPr>
+                <w:rFonts w:ascii="Calibri" w:eastAsia="Calibri" w:hAnsi="Calibri" w:cs="Calibri" w:hint="eastAsia"/>
+                <w:sz w:val="22"/>
+              </w:rPr>
+              <w:t xml:space="preserve">1 * 10 </w:t>
+            </w:r>
+            <w:r>
+              <w:rPr>
+                <w:rFonts w:ascii="Calibri" w:eastAsia="Calibri" w:hAnsi="Calibri" w:cs="Calibri"/>
+                <w:sz w:val="22"/>
+              </w:rPr>
+              <w:t>^ 9</w:t>
+            </w:r>
+          </w:p>
+        </w:tc>
+        <w:tc>
+          <w:tcPr>
+            <w:tcW w:w="1288" w:type="dxa"/>
+          </w:tcPr>
+          <w:p>
+            <w:pPr>
+              <w:cnfStyle w:val="000000000000" w:firstRow="0" w:lastRow="0" w:firstColumn="0" w:lastColumn="0" w:oddVBand="0" w:evenVBand="0" w:oddHBand="0" w:evenHBand="0" w:firstRowFirstColumn="0" w:firstRowLastColumn="0" w:lastRowFirstColumn="0" w:lastRowLastColumn="0"/>
+              <w:rPr>
+                <w:rFonts w:ascii="Calibri" w:eastAsia="Calibri" w:hAnsi="Calibri" w:cs="Calibri"/>
+                <w:b/>
+                <w:bCs/>
+                <w:sz w:val="22"/>
+              </w:rPr>
+            </w:pPr>
+            <w:r>
+              <w:rPr>
+                <w:rFonts w:ascii="Calibri" w:eastAsia="Calibri" w:hAnsi="Calibri" w:cs="Calibri"/>
+                <w:b/>
+                <w:bCs/>
+                <w:sz w:val="22"/>
+              </w:rPr>
+              <w:t>3.814</w:t>
+            </w:r>
+          </w:p>
+        </w:tc>
+        <w:tc>
+          <w:tcPr>
+            <w:tcW w:w="1288" w:type="dxa"/>
+          </w:tcPr>
+          <w:p>
+            <w:pPr>
+              <w:cnfStyle w:val="000000000000" w:firstRow="0" w:lastRow="0" w:firstColumn="0" w:lastColumn="0" w:oddVBand="0" w:evenVBand="0" w:oddHBand="0" w:evenHBand="0" w:firstRowFirstColumn="0" w:firstRowLastColumn="0" w:lastRowFirstColumn="0" w:lastRowLastColumn="0"/>
+              <w:rPr>
+                <w:rFonts w:ascii="Calibri" w:eastAsia="Calibri" w:hAnsi="Calibri" w:cs="Calibri"/>
+                <w:b/>
+                <w:bCs/>
+                <w:sz w:val="22"/>
+              </w:rPr>
+            </w:pPr>
+            <w:r>
+              <w:rPr>
+                <w:rFonts w:ascii="Calibri" w:eastAsia="Calibri" w:hAnsi="Calibri" w:cs="Calibri"/>
+                <w:b/>
+                <w:bCs/>
+                <w:sz w:val="22"/>
+              </w:rPr>
+              <w:t>2.000</w:t>
+            </w:r>
+          </w:p>
+        </w:tc>
+        <w:tc>
+          <w:tcPr>
+            <w:tcW w:w="1288" w:type="dxa"/>
+          </w:tcPr>
+          <w:p>
+            <w:pPr>
+              <w:cnfStyle w:val="000000000000" w:firstRow="0" w:lastRow="0" w:firstColumn="0" w:lastColumn="0" w:oddVBand="0" w:evenVBand="0" w:oddHBand="0" w:evenHBand="0" w:firstRowFirstColumn="0" w:firstRowLastColumn="0" w:lastRowFirstColumn="0" w:lastRowLastColumn="0"/>
+              <w:rPr>
+                <w:rFonts w:ascii="Calibri" w:eastAsia="Calibri" w:hAnsi="Calibri" w:cs="Calibri"/>
+                <w:b/>
+                <w:bCs/>
+                <w:sz w:val="22"/>
+              </w:rPr>
+            </w:pPr>
+            <w:r>
+              <w:rPr>
+                <w:rFonts w:ascii="Calibri" w:eastAsia="Calibri" w:hAnsi="Calibri" w:cs="Calibri"/>
+                <w:b/>
+                <w:bCs/>
+                <w:sz w:val="22"/>
+              </w:rPr>
+              <w:t>1.025</w:t>
+            </w:r>
+          </w:p>
+        </w:tc>
+        <w:tc>
+          <w:tcPr>
+            <w:tcW w:w="1288" w:type="dxa"/>
+          </w:tcPr>
+          <w:p>
+            <w:pPr>
+              <w:cnfStyle w:val="000000000000" w:firstRow="0" w:lastRow="0" w:firstColumn="0" w:lastColumn="0" w:oddVBand="0" w:evenVBand="0" w:oddHBand="0" w:evenHBand="0" w:firstRowFirstColumn="0" w:firstRowLastColumn="0" w:lastRowFirstColumn="0" w:lastRowLastColumn="0"/>
+              <w:rPr>
+                <w:rFonts w:ascii="Calibri" w:eastAsia="Calibri" w:hAnsi="Calibri" w:cs="Calibri"/>
+                <w:b/>
+                <w:bCs/>
+                <w:sz w:val="22"/>
+              </w:rPr>
+            </w:pPr>
+            <w:r>
+              <w:rPr>
+                <w:rFonts w:ascii="Calibri" w:eastAsia="Calibri" w:hAnsi="Calibri" w:cs="Calibri"/>
+                <w:b/>
+                <w:bCs/>
+                <w:sz w:val="22"/>
+              </w:rPr>
+              <w:t>0.661</w:t>
+            </w:r>
+          </w:p>
+        </w:tc>
+        <w:tc>
+          <w:tcPr>
+            <w:tcW w:w="1288" w:type="dxa"/>
+          </w:tcPr>
+          <w:p>
+            <w:pPr>
+              <w:cnfStyle w:val="000000000000" w:firstRow="0" w:lastRow="0" w:firstColumn="0" w:lastColumn="0" w:oddVBand="0" w:evenVBand="0" w:oddHBand="0" w:evenHBand="0" w:firstRowFirstColumn="0" w:firstRowLastColumn="0" w:lastRowFirstColumn="0" w:lastRowLastColumn="0"/>
+              <w:rPr>
+                <w:rFonts w:ascii="Calibri" w:eastAsia="Calibri" w:hAnsi="Calibri" w:cs="Calibri"/>
+                <w:b/>
+                <w:bCs/>
+                <w:sz w:val="22"/>
+              </w:rPr>
+            </w:pPr>
+            <w:r>
+              <w:rPr>
+                <w:rFonts w:ascii="Calibri" w:eastAsia="Calibri" w:hAnsi="Calibri" w:cs="Calibri"/>
+                <w:b/>
+                <w:bCs/>
+                <w:sz w:val="22"/>
+              </w:rPr>
+              <w:t>0.530</w:t>
+            </w:r>
+          </w:p>
+        </w:tc>
+        <w:tc>
+          <w:tcPr>
+            <w:tcW w:w="1288" w:type="dxa"/>
+          </w:tcPr>
+          <w:p>
+            <w:pPr>
+              <w:cnfStyle w:val="000000000000" w:firstRow="0" w:lastRow="0" w:firstColumn="0" w:lastColumn="0" w:oddVBand="0" w:evenVBand="0" w:oddHBand="0" w:evenHBand="0" w:firstRowFirstColumn="0" w:firstRowLastColumn="0" w:lastRowFirstColumn="0" w:lastRowLastColumn="0"/>
+              <w:rPr>
+                <w:rFonts w:ascii="Calibri" w:eastAsia="Calibri" w:hAnsi="Calibri" w:cs="Calibri"/>
+                <w:b/>
+                <w:bCs/>
+                <w:sz w:val="22"/>
+              </w:rPr>
+            </w:pPr>
+            <w:r>
+              <w:rPr>
+                <w:rFonts w:ascii="Calibri" w:eastAsia="Calibri" w:hAnsi="Calibri" w:cs="Calibri"/>
+                <w:b/>
+                <w:bCs/>
+                <w:sz w:val="22"/>
+              </w:rPr>
+              <w:t>0.502</w:t>
+            </w:r>
           </w:p>
         </w:tc>
       </w:tr>
@@ -3008,102 +3200,163 @@
                 <w:sz w:val="22"/>
               </w:rPr>
             </w:pPr>
-          </w:p>
-        </w:tc>
-        <w:tc>
-          <w:tcPr>
-            <w:tcW w:w="1288" w:type="dxa"/>
-          </w:tcPr>
-          <w:p>
-            <w:pPr>
-              <w:cnfStyle w:val="000000000000" w:firstRow="0" w:lastRow="0" w:firstColumn="0" w:lastColumn="0" w:oddVBand="0" w:evenVBand="0" w:oddHBand="0" w:evenHBand="0" w:firstRowFirstColumn="0" w:firstRowLastColumn="0" w:lastRowFirstColumn="0" w:lastRowLastColumn="0"/>
-              <w:rPr>
-                <w:rFonts w:ascii="Calibri" w:eastAsia="Calibri" w:hAnsi="Calibri" w:cs="Calibri"/>
-                <w:b/>
-                <w:bCs/>
-                <w:sz w:val="22"/>
-              </w:rPr>
-            </w:pPr>
-          </w:p>
-        </w:tc>
-        <w:tc>
-          <w:tcPr>
-            <w:tcW w:w="1288" w:type="dxa"/>
-          </w:tcPr>
-          <w:p>
-            <w:pPr>
-              <w:cnfStyle w:val="000000000000" w:firstRow="0" w:lastRow="0" w:firstColumn="0" w:lastColumn="0" w:oddVBand="0" w:evenVBand="0" w:oddHBand="0" w:evenHBand="0" w:firstRowFirstColumn="0" w:firstRowLastColumn="0" w:lastRowFirstColumn="0" w:lastRowLastColumn="0"/>
-              <w:rPr>
-                <w:rFonts w:ascii="Calibri" w:eastAsia="Calibri" w:hAnsi="Calibri" w:cs="Calibri"/>
-                <w:b/>
-                <w:bCs/>
-                <w:sz w:val="22"/>
-              </w:rPr>
-            </w:pPr>
-          </w:p>
-        </w:tc>
-        <w:tc>
-          <w:tcPr>
-            <w:tcW w:w="1288" w:type="dxa"/>
-          </w:tcPr>
-          <w:p>
-            <w:pPr>
-              <w:cnfStyle w:val="000000000000" w:firstRow="0" w:lastRow="0" w:firstColumn="0" w:lastColumn="0" w:oddVBand="0" w:evenVBand="0" w:oddHBand="0" w:evenHBand="0" w:firstRowFirstColumn="0" w:firstRowLastColumn="0" w:lastRowFirstColumn="0" w:lastRowLastColumn="0"/>
-              <w:rPr>
-                <w:rFonts w:ascii="Calibri" w:eastAsia="Calibri" w:hAnsi="Calibri" w:cs="Calibri"/>
-                <w:b/>
-                <w:bCs/>
-                <w:sz w:val="22"/>
-              </w:rPr>
-            </w:pPr>
-          </w:p>
-        </w:tc>
-        <w:tc>
-          <w:tcPr>
-            <w:tcW w:w="1288" w:type="dxa"/>
-          </w:tcPr>
-          <w:p>
-            <w:pPr>
-              <w:cnfStyle w:val="000000000000" w:firstRow="0" w:lastRow="0" w:firstColumn="0" w:lastColumn="0" w:oddVBand="0" w:evenVBand="0" w:oddHBand="0" w:evenHBand="0" w:firstRowFirstColumn="0" w:firstRowLastColumn="0" w:lastRowFirstColumn="0" w:lastRowLastColumn="0"/>
-              <w:rPr>
-                <w:rFonts w:ascii="Calibri" w:eastAsia="Calibri" w:hAnsi="Calibri" w:cs="Calibri"/>
-                <w:b/>
-                <w:bCs/>
-                <w:sz w:val="22"/>
-              </w:rPr>
-            </w:pPr>
-          </w:p>
-        </w:tc>
-        <w:tc>
-          <w:tcPr>
-            <w:tcW w:w="1288" w:type="dxa"/>
-          </w:tcPr>
-          <w:p>
-            <w:pPr>
-              <w:cnfStyle w:val="000000000000" w:firstRow="0" w:lastRow="0" w:firstColumn="0" w:lastColumn="0" w:oddVBand="0" w:evenVBand="0" w:oddHBand="0" w:evenHBand="0" w:firstRowFirstColumn="0" w:firstRowLastColumn="0" w:lastRowFirstColumn="0" w:lastRowLastColumn="0"/>
-              <w:rPr>
-                <w:rFonts w:ascii="Calibri" w:eastAsia="Calibri" w:hAnsi="Calibri" w:cs="Calibri"/>
-                <w:b/>
-                <w:bCs/>
-                <w:sz w:val="22"/>
-              </w:rPr>
-            </w:pPr>
-          </w:p>
-        </w:tc>
-        <w:tc>
-          <w:tcPr>
-            <w:tcW w:w="1288" w:type="dxa"/>
-          </w:tcPr>
-          <w:p>
-            <w:pPr>
-              <w:cnfStyle w:val="000000000000" w:firstRow="0" w:lastRow="0" w:firstColumn="0" w:lastColumn="0" w:oddVBand="0" w:evenVBand="0" w:oddHBand="0" w:evenHBand="0" w:firstRowFirstColumn="0" w:firstRowLastColumn="0" w:lastRowFirstColumn="0" w:lastRowLastColumn="0"/>
-              <w:rPr>
-                <w:rFonts w:ascii="Calibri" w:eastAsia="Calibri" w:hAnsi="Calibri" w:cs="Calibri"/>
-                <w:b/>
-                <w:bCs/>
-                <w:sz w:val="22"/>
-              </w:rPr>
-            </w:pPr>
+            <w:r>
+              <w:rPr>
+                <w:rFonts w:ascii="Calibri" w:eastAsia="Calibri" w:hAnsi="Calibri" w:cs="Calibri"/>
+                <w:sz w:val="22"/>
+              </w:rPr>
+              <w:t>2 * 10 ^ 9</w:t>
+            </w:r>
+          </w:p>
+        </w:tc>
+        <w:tc>
+          <w:tcPr>
+            <w:tcW w:w="1288" w:type="dxa"/>
+          </w:tcPr>
+          <w:p>
+            <w:pPr>
+              <w:cnfStyle w:val="000000000000" w:firstRow="0" w:lastRow="0" w:firstColumn="0" w:lastColumn="0" w:oddVBand="0" w:evenVBand="0" w:oddHBand="0" w:evenHBand="0" w:firstRowFirstColumn="0" w:firstRowLastColumn="0" w:lastRowFirstColumn="0" w:lastRowLastColumn="0"/>
+              <w:rPr>
+                <w:rFonts w:ascii="Calibri" w:eastAsia="Calibri" w:hAnsi="Calibri" w:cs="Calibri"/>
+                <w:b/>
+                <w:bCs/>
+                <w:sz w:val="22"/>
+              </w:rPr>
+            </w:pPr>
+            <w:r>
+              <w:rPr>
+                <w:rFonts w:ascii="Calibri" w:eastAsia="Calibri" w:hAnsi="Calibri" w:cs="Calibri"/>
+                <w:b/>
+                <w:bCs/>
+                <w:sz w:val="22"/>
+              </w:rPr>
+              <w:t>7.570</w:t>
+            </w:r>
+          </w:p>
+        </w:tc>
+        <w:tc>
+          <w:tcPr>
+            <w:tcW w:w="1288" w:type="dxa"/>
+          </w:tcPr>
+          <w:p>
+            <w:pPr>
+              <w:cnfStyle w:val="000000000000" w:firstRow="0" w:lastRow="0" w:firstColumn="0" w:lastColumn="0" w:oddVBand="0" w:evenVBand="0" w:oddHBand="0" w:evenHBand="0" w:firstRowFirstColumn="0" w:firstRowLastColumn="0" w:lastRowFirstColumn="0" w:lastRowLastColumn="0"/>
+              <w:rPr>
+                <w:rFonts w:ascii="Calibri" w:eastAsia="Calibri" w:hAnsi="Calibri" w:cs="Calibri"/>
+                <w:b/>
+                <w:bCs/>
+                <w:sz w:val="22"/>
+              </w:rPr>
+            </w:pPr>
+            <w:r>
+              <w:rPr>
+                <w:rFonts w:ascii="Calibri" w:eastAsia="Calibri" w:hAnsi="Calibri" w:cs="Calibri"/>
+                <w:b/>
+                <w:bCs/>
+                <w:sz w:val="22"/>
+              </w:rPr>
+              <w:t>3.915</w:t>
+            </w:r>
+          </w:p>
+        </w:tc>
+        <w:tc>
+          <w:tcPr>
+            <w:tcW w:w="1288" w:type="dxa"/>
+          </w:tcPr>
+          <w:p>
+            <w:pPr>
+              <w:cnfStyle w:val="000000000000" w:firstRow="0" w:lastRow="0" w:firstColumn="0" w:lastColumn="0" w:oddVBand="0" w:evenVBand="0" w:oddHBand="0" w:evenHBand="0" w:firstRowFirstColumn="0" w:firstRowLastColumn="0" w:lastRowFirstColumn="0" w:lastRowLastColumn="0"/>
+              <w:rPr>
+                <w:rFonts w:ascii="Calibri" w:eastAsia="Calibri" w:hAnsi="Calibri" w:cs="Calibri"/>
+                <w:b/>
+                <w:bCs/>
+                <w:sz w:val="22"/>
+              </w:rPr>
+            </w:pPr>
+            <w:r>
+              <w:rPr>
+                <w:rFonts w:ascii="Calibri" w:eastAsia="Calibri" w:hAnsi="Calibri" w:cs="Calibri"/>
+                <w:b/>
+                <w:bCs/>
+                <w:sz w:val="22"/>
+              </w:rPr>
+              <w:t>2.197</w:t>
+            </w:r>
+          </w:p>
+        </w:tc>
+        <w:tc>
+          <w:tcPr>
+            <w:tcW w:w="1288" w:type="dxa"/>
+          </w:tcPr>
+          <w:p>
+            <w:pPr>
+              <w:cnfStyle w:val="000000000000" w:firstRow="0" w:lastRow="0" w:firstColumn="0" w:lastColumn="0" w:oddVBand="0" w:evenVBand="0" w:oddHBand="0" w:evenHBand="0" w:firstRowFirstColumn="0" w:firstRowLastColumn="0" w:lastRowFirstColumn="0" w:lastRowLastColumn="0"/>
+              <w:rPr>
+                <w:rFonts w:ascii="Calibri" w:eastAsia="Calibri" w:hAnsi="Calibri" w:cs="Calibri"/>
+                <w:b/>
+                <w:bCs/>
+                <w:sz w:val="22"/>
+              </w:rPr>
+            </w:pPr>
+            <w:r>
+              <w:rPr>
+                <w:rFonts w:ascii="Calibri" w:eastAsia="Calibri" w:hAnsi="Calibri" w:cs="Calibri"/>
+                <w:b/>
+                <w:bCs/>
+                <w:sz w:val="22"/>
+              </w:rPr>
+              <w:t>1.110</w:t>
+            </w:r>
+          </w:p>
+        </w:tc>
+        <w:tc>
+          <w:tcPr>
+            <w:tcW w:w="1288" w:type="dxa"/>
+          </w:tcPr>
+          <w:p>
+            <w:pPr>
+              <w:cnfStyle w:val="000000000000" w:firstRow="0" w:lastRow="0" w:firstColumn="0" w:lastColumn="0" w:oddVBand="0" w:evenVBand="0" w:oddHBand="0" w:evenHBand="0" w:firstRowFirstColumn="0" w:firstRowLastColumn="0" w:lastRowFirstColumn="0" w:lastRowLastColumn="0"/>
+              <w:rPr>
+                <w:rFonts w:ascii="Calibri" w:eastAsia="Calibri" w:hAnsi="Calibri" w:cs="Calibri"/>
+                <w:b/>
+                <w:bCs/>
+                <w:sz w:val="22"/>
+              </w:rPr>
+            </w:pPr>
+            <w:r>
+              <w:rPr>
+                <w:rFonts w:ascii="Calibri" w:eastAsia="Calibri" w:hAnsi="Calibri" w:cs="Calibri"/>
+                <w:b/>
+                <w:bCs/>
+                <w:sz w:val="22"/>
+              </w:rPr>
+              <w:t>0.689</w:t>
+            </w:r>
+          </w:p>
+        </w:tc>
+        <w:tc>
+          <w:tcPr>
+            <w:tcW w:w="1288" w:type="dxa"/>
+          </w:tcPr>
+          <w:p>
+            <w:pPr>
+              <w:cnfStyle w:val="000000000000" w:firstRow="0" w:lastRow="0" w:firstColumn="0" w:lastColumn="0" w:oddVBand="0" w:evenVBand="0" w:oddHBand="0" w:evenHBand="0" w:firstRowFirstColumn="0" w:firstRowLastColumn="0" w:lastRowFirstColumn="0" w:lastRowLastColumn="0"/>
+              <w:rPr>
+                <w:rFonts w:ascii="Calibri" w:eastAsia="Calibri" w:hAnsi="Calibri" w:cs="Calibri" w:hint="eastAsia"/>
+                <w:b/>
+                <w:bCs/>
+                <w:sz w:val="22"/>
+              </w:rPr>
+            </w:pPr>
+            <w:r>
+              <w:rPr>
+                <w:rFonts w:ascii="Calibri" w:eastAsia="Calibri" w:hAnsi="Calibri" w:cs="Calibri"/>
+                <w:b/>
+                <w:bCs/>
+                <w:sz w:val="22"/>
+              </w:rPr>
+              <w:t>0.768</w:t>
+            </w:r>
           </w:p>
         </w:tc>
       </w:tr>
@@ -3174,7 +3427,7 @@
           <w:p>
             <w:pPr>
               <w:rPr>
-                <w:rFonts w:ascii="Calibri" w:eastAsia="Calibri" w:hAnsi="Calibri" w:cs="Calibri" w:hint="eastAsia"/>
+                <w:rFonts w:ascii="Calibri" w:eastAsia="Calibri" w:hAnsi="Calibri" w:cs="Calibri"/>
                 <w:sz w:val="22"/>
               </w:rPr>
             </w:pPr>
@@ -3287,15 +3540,15 @@
             <w:pPr>
               <w:cnfStyle w:val="100000000000" w:firstRow="1" w:lastRow="0" w:firstColumn="0" w:lastColumn="0" w:oddVBand="0" w:evenVBand="0" w:oddHBand="0" w:evenHBand="0" w:firstRowFirstColumn="0" w:firstRowLastColumn="0" w:lastRowFirstColumn="0" w:lastRowLastColumn="0"/>
               <w:rPr>
+                <w:rFonts w:ascii="Calibri" w:eastAsia="Calibri" w:hAnsi="Calibri" w:cs="Calibri"/>
+                <w:sz w:val="22"/>
+              </w:rPr>
+            </w:pPr>
+            <w:r>
+              <w:rPr>
                 <w:rFonts w:ascii="Calibri" w:eastAsia="Calibri" w:hAnsi="Calibri" w:cs="Calibri" w:hint="eastAsia"/>
                 <w:sz w:val="22"/>
               </w:rPr>
-            </w:pPr>
-            <w:r>
-              <w:rPr>
-                <w:rFonts w:ascii="Calibri" w:eastAsia="Calibri" w:hAnsi="Calibri" w:cs="Calibri" w:hint="eastAsia"/>
-                <w:sz w:val="22"/>
-              </w:rPr>
               <w:t>16</w:t>
             </w:r>
           </w:p>
@@ -3308,7 +3561,7 @@
             <w:pPr>
               <w:cnfStyle w:val="100000000000" w:firstRow="1" w:lastRow="0" w:firstColumn="0" w:lastColumn="0" w:oddVBand="0" w:evenVBand="0" w:oddHBand="0" w:evenHBand="0" w:firstRowFirstColumn="0" w:firstRowLastColumn="0" w:lastRowFirstColumn="0" w:lastRowLastColumn="0"/>
               <w:rPr>
-                <w:rFonts w:ascii="Calibri" w:eastAsia="Calibri" w:hAnsi="Calibri" w:cs="Calibri" w:hint="eastAsia"/>
+                <w:rFonts w:ascii="Calibri" w:eastAsia="Calibri" w:hAnsi="Calibri" w:cs="Calibri"/>
                 <w:sz w:val="22"/>
               </w:rPr>
             </w:pPr>
@@ -3873,7 +4126,7 @@
           <w:p>
             <w:pPr>
               <w:rPr>
-                <w:rFonts w:ascii="Calibri" w:eastAsia="Calibri" w:hAnsi="Calibri" w:cs="Calibri" w:hint="eastAsia"/>
+                <w:rFonts w:ascii="Calibri" w:eastAsia="Calibri" w:hAnsi="Calibri" w:cs="Calibri"/>
                 <w:sz w:val="22"/>
               </w:rPr>
             </w:pPr>
@@ -3986,15 +4239,15 @@
             <w:pPr>
               <w:cnfStyle w:val="100000000000" w:firstRow="1" w:lastRow="0" w:firstColumn="0" w:lastColumn="0" w:oddVBand="0" w:evenVBand="0" w:oddHBand="0" w:evenHBand="0" w:firstRowFirstColumn="0" w:firstRowLastColumn="0" w:lastRowFirstColumn="0" w:lastRowLastColumn="0"/>
               <w:rPr>
+                <w:rFonts w:ascii="Calibri" w:eastAsia="Calibri" w:hAnsi="Calibri" w:cs="Calibri"/>
+                <w:sz w:val="22"/>
+              </w:rPr>
+            </w:pPr>
+            <w:r>
+              <w:rPr>
                 <w:rFonts w:ascii="Calibri" w:eastAsia="Calibri" w:hAnsi="Calibri" w:cs="Calibri" w:hint="eastAsia"/>
                 <w:sz w:val="22"/>
               </w:rPr>
-            </w:pPr>
-            <w:r>
-              <w:rPr>
-                <w:rFonts w:ascii="Calibri" w:eastAsia="Calibri" w:hAnsi="Calibri" w:cs="Calibri" w:hint="eastAsia"/>
-                <w:sz w:val="22"/>
-              </w:rPr>
               <w:t>16</w:t>
             </w:r>
           </w:p>
@@ -4007,7 +4260,7 @@
             <w:pPr>
               <w:cnfStyle w:val="100000000000" w:firstRow="1" w:lastRow="0" w:firstColumn="0" w:lastColumn="0" w:oddVBand="0" w:evenVBand="0" w:oddHBand="0" w:evenHBand="0" w:firstRowFirstColumn="0" w:firstRowLastColumn="0" w:lastRowFirstColumn="0" w:lastRowLastColumn="0"/>
               <w:rPr>
-                <w:rFonts w:ascii="Calibri" w:eastAsia="Calibri" w:hAnsi="Calibri" w:cs="Calibri" w:hint="eastAsia"/>
+                <w:rFonts w:ascii="Calibri" w:eastAsia="Calibri" w:hAnsi="Calibri" w:cs="Calibri"/>
                 <w:sz w:val="22"/>
               </w:rPr>
             </w:pPr>
@@ -4536,7 +4789,7 @@
           <w:p>
             <w:pPr>
               <w:rPr>
-                <w:rFonts w:ascii="Calibri" w:eastAsia="Calibri" w:hAnsi="Calibri" w:cs="Calibri" w:hint="eastAsia"/>
+                <w:rFonts w:ascii="Calibri" w:eastAsia="Calibri" w:hAnsi="Calibri" w:cs="Calibri"/>
                 <w:sz w:val="22"/>
               </w:rPr>
             </w:pPr>
@@ -4649,15 +4902,15 @@
             <w:pPr>
               <w:cnfStyle w:val="100000000000" w:firstRow="1" w:lastRow="0" w:firstColumn="0" w:lastColumn="0" w:oddVBand="0" w:evenVBand="0" w:oddHBand="0" w:evenHBand="0" w:firstRowFirstColumn="0" w:firstRowLastColumn="0" w:lastRowFirstColumn="0" w:lastRowLastColumn="0"/>
               <w:rPr>
+                <w:rFonts w:ascii="Calibri" w:eastAsia="Calibri" w:hAnsi="Calibri" w:cs="Calibri"/>
+                <w:sz w:val="22"/>
+              </w:rPr>
+            </w:pPr>
+            <w:r>
+              <w:rPr>
                 <w:rFonts w:ascii="Calibri" w:eastAsia="Calibri" w:hAnsi="Calibri" w:cs="Calibri" w:hint="eastAsia"/>
                 <w:sz w:val="22"/>
               </w:rPr>
-            </w:pPr>
-            <w:r>
-              <w:rPr>
-                <w:rFonts w:ascii="Calibri" w:eastAsia="Calibri" w:hAnsi="Calibri" w:cs="Calibri" w:hint="eastAsia"/>
-                <w:sz w:val="22"/>
-              </w:rPr>
               <w:t>16</w:t>
             </w:r>
           </w:p>
@@ -4670,7 +4923,7 @@
             <w:pPr>
               <w:cnfStyle w:val="100000000000" w:firstRow="1" w:lastRow="0" w:firstColumn="0" w:lastColumn="0" w:oddVBand="0" w:evenVBand="0" w:oddHBand="0" w:evenHBand="0" w:firstRowFirstColumn="0" w:firstRowLastColumn="0" w:lastRowFirstColumn="0" w:lastRowLastColumn="0"/>
               <w:rPr>
-                <w:rFonts w:ascii="Calibri" w:eastAsia="Calibri" w:hAnsi="Calibri" w:cs="Calibri" w:hint="eastAsia"/>
+                <w:rFonts w:ascii="Calibri" w:eastAsia="Calibri" w:hAnsi="Calibri" w:cs="Calibri"/>
                 <w:sz w:val="22"/>
               </w:rPr>
             </w:pPr>
@@ -5179,8 +5432,8 @@
           <w:sz w:val="22"/>
         </w:rPr>
       </w:pPr>
-      <w:bookmarkStart w:id="0" w:name="OLE_LINK5"/>
-      <w:bookmarkStart w:id="1" w:name="OLE_LINK6"/>
+      <w:bookmarkStart w:id="1" w:name="OLE_LINK5"/>
+      <w:bookmarkStart w:id="2" w:name="OLE_LINK6"/>
       <w:r>
         <w:rPr>
           <w:rFonts w:ascii="Calibri" w:eastAsia="Calibri" w:hAnsi="Calibri" w:cs="Calibri" w:hint="eastAsia"/>
@@ -5197,19 +5450,10 @@
           <w:bCs/>
           <w:sz w:val="22"/>
         </w:rPr>
-        <w:t>_</w:t>
-      </w:r>
-      <w:r>
-        <w:rPr>
-          <w:rFonts w:ascii="Calibri" w:eastAsia="Calibri" w:hAnsi="Calibri" w:cs="Calibri"/>
-          <w:b/>
-          <w:bCs/>
-          <w:sz w:val="22"/>
-        </w:rPr>
-        <w:t>MPI</w:t>
-      </w:r>
-      <w:bookmarkEnd w:id="0"/>
+        <w:t>_MPI</w:t>
+      </w:r>
       <w:bookmarkEnd w:id="1"/>
+      <w:bookmarkEnd w:id="2"/>
       <w:r>
         <w:rPr>
           <w:rFonts w:ascii="Calibri" w:eastAsia="Calibri" w:hAnsi="Calibri" w:cs="Calibri"/>
@@ -5248,7 +5492,7 @@
           <w:p>
             <w:pPr>
               <w:rPr>
-                <w:rFonts w:ascii="Calibri" w:eastAsia="Calibri" w:hAnsi="Calibri" w:cs="Calibri" w:hint="eastAsia"/>
+                <w:rFonts w:ascii="Calibri" w:eastAsia="Calibri" w:hAnsi="Calibri" w:cs="Calibri"/>
                 <w:sz w:val="22"/>
               </w:rPr>
             </w:pPr>
@@ -5361,15 +5605,15 @@
             <w:pPr>
               <w:cnfStyle w:val="100000000000" w:firstRow="1" w:lastRow="0" w:firstColumn="0" w:lastColumn="0" w:oddVBand="0" w:evenVBand="0" w:oddHBand="0" w:evenHBand="0" w:firstRowFirstColumn="0" w:firstRowLastColumn="0" w:lastRowFirstColumn="0" w:lastRowLastColumn="0"/>
               <w:rPr>
+                <w:rFonts w:ascii="Calibri" w:eastAsia="Calibri" w:hAnsi="Calibri" w:cs="Calibri"/>
+                <w:sz w:val="22"/>
+              </w:rPr>
+            </w:pPr>
+            <w:r>
+              <w:rPr>
                 <w:rFonts w:ascii="Calibri" w:eastAsia="Calibri" w:hAnsi="Calibri" w:cs="Calibri" w:hint="eastAsia"/>
                 <w:sz w:val="22"/>
               </w:rPr>
-            </w:pPr>
-            <w:r>
-              <w:rPr>
-                <w:rFonts w:ascii="Calibri" w:eastAsia="Calibri" w:hAnsi="Calibri" w:cs="Calibri" w:hint="eastAsia"/>
-                <w:sz w:val="22"/>
-              </w:rPr>
               <w:t>16</w:t>
             </w:r>
           </w:p>
@@ -5382,7 +5626,7 @@
             <w:pPr>
               <w:cnfStyle w:val="100000000000" w:firstRow="1" w:lastRow="0" w:firstColumn="0" w:lastColumn="0" w:oddVBand="0" w:evenVBand="0" w:oddHBand="0" w:evenHBand="0" w:firstRowFirstColumn="0" w:firstRowLastColumn="0" w:lastRowFirstColumn="0" w:lastRowLastColumn="0"/>
               <w:rPr>
-                <w:rFonts w:ascii="Calibri" w:eastAsia="Calibri" w:hAnsi="Calibri" w:cs="Calibri" w:hint="eastAsia"/>
+                <w:rFonts w:ascii="Calibri" w:eastAsia="Calibri" w:hAnsi="Calibri" w:cs="Calibri"/>
                 <w:sz w:val="22"/>
               </w:rPr>
             </w:pPr>
@@ -5409,102 +5653,163 @@
                 <w:sz w:val="22"/>
               </w:rPr>
             </w:pPr>
-          </w:p>
-        </w:tc>
-        <w:tc>
-          <w:tcPr>
-            <w:tcW w:w="1288" w:type="dxa"/>
-          </w:tcPr>
-          <w:p>
-            <w:pPr>
-              <w:cnfStyle w:val="000000000000" w:firstRow="0" w:lastRow="0" w:firstColumn="0" w:lastColumn="0" w:oddVBand="0" w:evenVBand="0" w:oddHBand="0" w:evenHBand="0" w:firstRowFirstColumn="0" w:firstRowLastColumn="0" w:lastRowFirstColumn="0" w:lastRowLastColumn="0"/>
-              <w:rPr>
-                <w:rFonts w:ascii="Calibri" w:eastAsia="Calibri" w:hAnsi="Calibri" w:cs="Calibri"/>
-                <w:b/>
-                <w:bCs/>
-                <w:sz w:val="22"/>
-              </w:rPr>
-            </w:pPr>
-          </w:p>
-        </w:tc>
-        <w:tc>
-          <w:tcPr>
-            <w:tcW w:w="1288" w:type="dxa"/>
-          </w:tcPr>
-          <w:p>
-            <w:pPr>
-              <w:cnfStyle w:val="000000000000" w:firstRow="0" w:lastRow="0" w:firstColumn="0" w:lastColumn="0" w:oddVBand="0" w:evenVBand="0" w:oddHBand="0" w:evenHBand="0" w:firstRowFirstColumn="0" w:firstRowLastColumn="0" w:lastRowFirstColumn="0" w:lastRowLastColumn="0"/>
-              <w:rPr>
-                <w:rFonts w:ascii="Calibri" w:eastAsia="Calibri" w:hAnsi="Calibri" w:cs="Calibri"/>
-                <w:b/>
-                <w:bCs/>
-                <w:sz w:val="22"/>
-              </w:rPr>
-            </w:pPr>
-          </w:p>
-        </w:tc>
-        <w:tc>
-          <w:tcPr>
-            <w:tcW w:w="1288" w:type="dxa"/>
-          </w:tcPr>
-          <w:p>
-            <w:pPr>
-              <w:cnfStyle w:val="000000000000" w:firstRow="0" w:lastRow="0" w:firstColumn="0" w:lastColumn="0" w:oddVBand="0" w:evenVBand="0" w:oddHBand="0" w:evenHBand="0" w:firstRowFirstColumn="0" w:firstRowLastColumn="0" w:lastRowFirstColumn="0" w:lastRowLastColumn="0"/>
-              <w:rPr>
-                <w:rFonts w:ascii="Calibri" w:eastAsia="Calibri" w:hAnsi="Calibri" w:cs="Calibri"/>
-                <w:b/>
-                <w:bCs/>
-                <w:sz w:val="22"/>
-              </w:rPr>
-            </w:pPr>
-          </w:p>
-        </w:tc>
-        <w:tc>
-          <w:tcPr>
-            <w:tcW w:w="1288" w:type="dxa"/>
-          </w:tcPr>
-          <w:p>
-            <w:pPr>
-              <w:cnfStyle w:val="000000000000" w:firstRow="0" w:lastRow="0" w:firstColumn="0" w:lastColumn="0" w:oddVBand="0" w:evenVBand="0" w:oddHBand="0" w:evenHBand="0" w:firstRowFirstColumn="0" w:firstRowLastColumn="0" w:lastRowFirstColumn="0" w:lastRowLastColumn="0"/>
-              <w:rPr>
-                <w:rFonts w:ascii="Calibri" w:eastAsia="Calibri" w:hAnsi="Calibri" w:cs="Calibri"/>
-                <w:b/>
-                <w:bCs/>
-                <w:sz w:val="22"/>
-              </w:rPr>
-            </w:pPr>
-          </w:p>
-        </w:tc>
-        <w:tc>
-          <w:tcPr>
-            <w:tcW w:w="1288" w:type="dxa"/>
-          </w:tcPr>
-          <w:p>
-            <w:pPr>
-              <w:cnfStyle w:val="000000000000" w:firstRow="0" w:lastRow="0" w:firstColumn="0" w:lastColumn="0" w:oddVBand="0" w:evenVBand="0" w:oddHBand="0" w:evenHBand="0" w:firstRowFirstColumn="0" w:firstRowLastColumn="0" w:lastRowFirstColumn="0" w:lastRowLastColumn="0"/>
-              <w:rPr>
-                <w:rFonts w:ascii="Calibri" w:eastAsia="Calibri" w:hAnsi="Calibri" w:cs="Calibri"/>
-                <w:b/>
-                <w:bCs/>
-                <w:sz w:val="22"/>
-              </w:rPr>
-            </w:pPr>
-          </w:p>
-        </w:tc>
-        <w:tc>
-          <w:tcPr>
-            <w:tcW w:w="1288" w:type="dxa"/>
-          </w:tcPr>
-          <w:p>
-            <w:pPr>
-              <w:cnfStyle w:val="000000000000" w:firstRow="0" w:lastRow="0" w:firstColumn="0" w:lastColumn="0" w:oddVBand="0" w:evenVBand="0" w:oddHBand="0" w:evenHBand="0" w:firstRowFirstColumn="0" w:firstRowLastColumn="0" w:lastRowFirstColumn="0" w:lastRowLastColumn="0"/>
-              <w:rPr>
-                <w:rFonts w:ascii="Calibri" w:eastAsia="Calibri" w:hAnsi="Calibri" w:cs="Calibri"/>
-                <w:b/>
-                <w:bCs/>
-                <w:sz w:val="22"/>
-              </w:rPr>
-            </w:pPr>
+            <w:r>
+              <w:rPr>
+                <w:rFonts w:ascii="Calibri" w:eastAsia="Calibri" w:hAnsi="Calibri" w:cs="Calibri"/>
+                <w:sz w:val="22"/>
+              </w:rPr>
+              <w:t>2.5 * 10 ^ 8</w:t>
+            </w:r>
+          </w:p>
+        </w:tc>
+        <w:tc>
+          <w:tcPr>
+            <w:tcW w:w="1288" w:type="dxa"/>
+          </w:tcPr>
+          <w:p>
+            <w:pPr>
+              <w:cnfStyle w:val="000000000000" w:firstRow="0" w:lastRow="0" w:firstColumn="0" w:lastColumn="0" w:oddVBand="0" w:evenVBand="0" w:oddHBand="0" w:evenHBand="0" w:firstRowFirstColumn="0" w:firstRowLastColumn="0" w:lastRowFirstColumn="0" w:lastRowLastColumn="0"/>
+              <w:rPr>
+                <w:rFonts w:ascii="Calibri" w:eastAsia="Calibri" w:hAnsi="Calibri" w:cs="Calibri"/>
+                <w:b/>
+                <w:bCs/>
+                <w:sz w:val="22"/>
+              </w:rPr>
+            </w:pPr>
+            <w:r>
+              <w:rPr>
+                <w:rFonts w:ascii="Calibri" w:eastAsia="Calibri" w:hAnsi="Calibri" w:cs="Calibri"/>
+                <w:b/>
+                <w:bCs/>
+                <w:sz w:val="22"/>
+              </w:rPr>
+              <w:t>1.576</w:t>
+            </w:r>
+          </w:p>
+        </w:tc>
+        <w:tc>
+          <w:tcPr>
+            <w:tcW w:w="1288" w:type="dxa"/>
+          </w:tcPr>
+          <w:p>
+            <w:pPr>
+              <w:cnfStyle w:val="000000000000" w:firstRow="0" w:lastRow="0" w:firstColumn="0" w:lastColumn="0" w:oddVBand="0" w:evenVBand="0" w:oddHBand="0" w:evenHBand="0" w:firstRowFirstColumn="0" w:firstRowLastColumn="0" w:lastRowFirstColumn="0" w:lastRowLastColumn="0"/>
+              <w:rPr>
+                <w:rFonts w:ascii="Calibri" w:eastAsia="Calibri" w:hAnsi="Calibri" w:cs="Calibri"/>
+                <w:b/>
+                <w:bCs/>
+                <w:sz w:val="22"/>
+              </w:rPr>
+            </w:pPr>
+            <w:r>
+              <w:rPr>
+                <w:rFonts w:ascii="Calibri" w:eastAsia="Calibri" w:hAnsi="Calibri" w:cs="Calibri"/>
+                <w:b/>
+                <w:bCs/>
+                <w:sz w:val="22"/>
+              </w:rPr>
+              <w:t>0.826</w:t>
+            </w:r>
+          </w:p>
+        </w:tc>
+        <w:tc>
+          <w:tcPr>
+            <w:tcW w:w="1288" w:type="dxa"/>
+          </w:tcPr>
+          <w:p>
+            <w:pPr>
+              <w:cnfStyle w:val="000000000000" w:firstRow="0" w:lastRow="0" w:firstColumn="0" w:lastColumn="0" w:oddVBand="0" w:evenVBand="0" w:oddHBand="0" w:evenHBand="0" w:firstRowFirstColumn="0" w:firstRowLastColumn="0" w:lastRowFirstColumn="0" w:lastRowLastColumn="0"/>
+              <w:rPr>
+                <w:rFonts w:ascii="Calibri" w:eastAsia="Calibri" w:hAnsi="Calibri" w:cs="Calibri"/>
+                <w:b/>
+                <w:bCs/>
+                <w:sz w:val="22"/>
+              </w:rPr>
+            </w:pPr>
+            <w:r>
+              <w:rPr>
+                <w:rFonts w:ascii="Calibri" w:eastAsia="Calibri" w:hAnsi="Calibri" w:cs="Calibri"/>
+                <w:b/>
+                <w:bCs/>
+                <w:sz w:val="22"/>
+              </w:rPr>
+              <w:t>0.441</w:t>
+            </w:r>
+          </w:p>
+        </w:tc>
+        <w:tc>
+          <w:tcPr>
+            <w:tcW w:w="1288" w:type="dxa"/>
+          </w:tcPr>
+          <w:p>
+            <w:pPr>
+              <w:cnfStyle w:val="000000000000" w:firstRow="0" w:lastRow="0" w:firstColumn="0" w:lastColumn="0" w:oddVBand="0" w:evenVBand="0" w:oddHBand="0" w:evenHBand="0" w:firstRowFirstColumn="0" w:firstRowLastColumn="0" w:lastRowFirstColumn="0" w:lastRowLastColumn="0"/>
+              <w:rPr>
+                <w:rFonts w:ascii="Calibri" w:eastAsia="Calibri" w:hAnsi="Calibri" w:cs="Calibri"/>
+                <w:b/>
+                <w:bCs/>
+                <w:sz w:val="22"/>
+              </w:rPr>
+            </w:pPr>
+            <w:r>
+              <w:rPr>
+                <w:rFonts w:ascii="Calibri" w:eastAsia="Calibri" w:hAnsi="Calibri" w:cs="Calibri"/>
+                <w:b/>
+                <w:bCs/>
+                <w:sz w:val="22"/>
+              </w:rPr>
+              <w:t>0.270</w:t>
+            </w:r>
+          </w:p>
+        </w:tc>
+        <w:tc>
+          <w:tcPr>
+            <w:tcW w:w="1288" w:type="dxa"/>
+          </w:tcPr>
+          <w:p>
+            <w:pPr>
+              <w:cnfStyle w:val="000000000000" w:firstRow="0" w:lastRow="0" w:firstColumn="0" w:lastColumn="0" w:oddVBand="0" w:evenVBand="0" w:oddHBand="0" w:evenHBand="0" w:firstRowFirstColumn="0" w:firstRowLastColumn="0" w:lastRowFirstColumn="0" w:lastRowLastColumn="0"/>
+              <w:rPr>
+                <w:rFonts w:ascii="Calibri" w:eastAsia="Calibri" w:hAnsi="Calibri" w:cs="Calibri"/>
+                <w:b/>
+                <w:bCs/>
+                <w:sz w:val="22"/>
+              </w:rPr>
+            </w:pPr>
+            <w:r>
+              <w:rPr>
+                <w:rFonts w:ascii="Calibri" w:eastAsia="Calibri" w:hAnsi="Calibri" w:cs="Calibri"/>
+                <w:b/>
+                <w:bCs/>
+                <w:sz w:val="22"/>
+              </w:rPr>
+              <w:t>0.233</w:t>
+            </w:r>
+          </w:p>
+        </w:tc>
+        <w:tc>
+          <w:tcPr>
+            <w:tcW w:w="1288" w:type="dxa"/>
+          </w:tcPr>
+          <w:p>
+            <w:pPr>
+              <w:cnfStyle w:val="000000000000" w:firstRow="0" w:lastRow="0" w:firstColumn="0" w:lastColumn="0" w:oddVBand="0" w:evenVBand="0" w:oddHBand="0" w:evenHBand="0" w:firstRowFirstColumn="0" w:firstRowLastColumn="0" w:lastRowFirstColumn="0" w:lastRowLastColumn="0"/>
+              <w:rPr>
+                <w:rFonts w:ascii="Calibri" w:eastAsia="Calibri" w:hAnsi="Calibri" w:cs="Calibri"/>
+                <w:b/>
+                <w:bCs/>
+                <w:sz w:val="22"/>
+              </w:rPr>
+            </w:pPr>
+            <w:r>
+              <w:rPr>
+                <w:rFonts w:ascii="Calibri" w:eastAsia="Calibri" w:hAnsi="Calibri" w:cs="Calibri"/>
+                <w:b/>
+                <w:bCs/>
+                <w:sz w:val="22"/>
+              </w:rPr>
+              <w:t>0.378</w:t>
+            </w:r>
           </w:p>
         </w:tc>
       </w:tr>
@@ -5521,102 +5826,163 @@
                 <w:sz w:val="22"/>
               </w:rPr>
             </w:pPr>
-          </w:p>
-        </w:tc>
-        <w:tc>
-          <w:tcPr>
-            <w:tcW w:w="1288" w:type="dxa"/>
-          </w:tcPr>
-          <w:p>
-            <w:pPr>
-              <w:cnfStyle w:val="000000000000" w:firstRow="0" w:lastRow="0" w:firstColumn="0" w:lastColumn="0" w:oddVBand="0" w:evenVBand="0" w:oddHBand="0" w:evenHBand="0" w:firstRowFirstColumn="0" w:firstRowLastColumn="0" w:lastRowFirstColumn="0" w:lastRowLastColumn="0"/>
-              <w:rPr>
-                <w:rFonts w:ascii="Calibri" w:eastAsia="Calibri" w:hAnsi="Calibri" w:cs="Calibri"/>
-                <w:b/>
-                <w:bCs/>
-                <w:sz w:val="22"/>
-              </w:rPr>
-            </w:pPr>
-          </w:p>
-        </w:tc>
-        <w:tc>
-          <w:tcPr>
-            <w:tcW w:w="1288" w:type="dxa"/>
-          </w:tcPr>
-          <w:p>
-            <w:pPr>
-              <w:cnfStyle w:val="000000000000" w:firstRow="0" w:lastRow="0" w:firstColumn="0" w:lastColumn="0" w:oddVBand="0" w:evenVBand="0" w:oddHBand="0" w:evenHBand="0" w:firstRowFirstColumn="0" w:firstRowLastColumn="0" w:lastRowFirstColumn="0" w:lastRowLastColumn="0"/>
-              <w:rPr>
-                <w:rFonts w:ascii="Calibri" w:eastAsia="Calibri" w:hAnsi="Calibri" w:cs="Calibri"/>
-                <w:b/>
-                <w:bCs/>
-                <w:sz w:val="22"/>
-              </w:rPr>
-            </w:pPr>
-          </w:p>
-        </w:tc>
-        <w:tc>
-          <w:tcPr>
-            <w:tcW w:w="1288" w:type="dxa"/>
-          </w:tcPr>
-          <w:p>
-            <w:pPr>
-              <w:cnfStyle w:val="000000000000" w:firstRow="0" w:lastRow="0" w:firstColumn="0" w:lastColumn="0" w:oddVBand="0" w:evenVBand="0" w:oddHBand="0" w:evenHBand="0" w:firstRowFirstColumn="0" w:firstRowLastColumn="0" w:lastRowFirstColumn="0" w:lastRowLastColumn="0"/>
-              <w:rPr>
-                <w:rFonts w:ascii="Calibri" w:eastAsia="Calibri" w:hAnsi="Calibri" w:cs="Calibri"/>
-                <w:b/>
-                <w:bCs/>
-                <w:sz w:val="22"/>
-              </w:rPr>
-            </w:pPr>
-          </w:p>
-        </w:tc>
-        <w:tc>
-          <w:tcPr>
-            <w:tcW w:w="1288" w:type="dxa"/>
-          </w:tcPr>
-          <w:p>
-            <w:pPr>
-              <w:cnfStyle w:val="000000000000" w:firstRow="0" w:lastRow="0" w:firstColumn="0" w:lastColumn="0" w:oddVBand="0" w:evenVBand="0" w:oddHBand="0" w:evenHBand="0" w:firstRowFirstColumn="0" w:firstRowLastColumn="0" w:lastRowFirstColumn="0" w:lastRowLastColumn="0"/>
-              <w:rPr>
-                <w:rFonts w:ascii="Calibri" w:eastAsia="Calibri" w:hAnsi="Calibri" w:cs="Calibri"/>
-                <w:b/>
-                <w:bCs/>
-                <w:sz w:val="22"/>
-              </w:rPr>
-            </w:pPr>
-          </w:p>
-        </w:tc>
-        <w:tc>
-          <w:tcPr>
-            <w:tcW w:w="1288" w:type="dxa"/>
-          </w:tcPr>
-          <w:p>
-            <w:pPr>
-              <w:cnfStyle w:val="000000000000" w:firstRow="0" w:lastRow="0" w:firstColumn="0" w:lastColumn="0" w:oddVBand="0" w:evenVBand="0" w:oddHBand="0" w:evenHBand="0" w:firstRowFirstColumn="0" w:firstRowLastColumn="0" w:lastRowFirstColumn="0" w:lastRowLastColumn="0"/>
-              <w:rPr>
-                <w:rFonts w:ascii="Calibri" w:eastAsia="Calibri" w:hAnsi="Calibri" w:cs="Calibri"/>
-                <w:b/>
-                <w:bCs/>
-                <w:sz w:val="22"/>
-              </w:rPr>
-            </w:pPr>
-          </w:p>
-        </w:tc>
-        <w:tc>
-          <w:tcPr>
-            <w:tcW w:w="1288" w:type="dxa"/>
-          </w:tcPr>
-          <w:p>
-            <w:pPr>
-              <w:cnfStyle w:val="000000000000" w:firstRow="0" w:lastRow="0" w:firstColumn="0" w:lastColumn="0" w:oddVBand="0" w:evenVBand="0" w:oddHBand="0" w:evenHBand="0" w:firstRowFirstColumn="0" w:firstRowLastColumn="0" w:lastRowFirstColumn="0" w:lastRowLastColumn="0"/>
-              <w:rPr>
-                <w:rFonts w:ascii="Calibri" w:eastAsia="Calibri" w:hAnsi="Calibri" w:cs="Calibri"/>
-                <w:b/>
-                <w:bCs/>
-                <w:sz w:val="22"/>
-              </w:rPr>
-            </w:pPr>
+            <w:r>
+              <w:rPr>
+                <w:rFonts w:ascii="Calibri" w:eastAsia="Calibri" w:hAnsi="Calibri" w:cs="Calibri"/>
+                <w:sz w:val="22"/>
+              </w:rPr>
+              <w:t>5 * 10 ^ 8</w:t>
+            </w:r>
+          </w:p>
+        </w:tc>
+        <w:tc>
+          <w:tcPr>
+            <w:tcW w:w="1288" w:type="dxa"/>
+          </w:tcPr>
+          <w:p>
+            <w:pPr>
+              <w:cnfStyle w:val="000000000000" w:firstRow="0" w:lastRow="0" w:firstColumn="0" w:lastColumn="0" w:oddVBand="0" w:evenVBand="0" w:oddHBand="0" w:evenHBand="0" w:firstRowFirstColumn="0" w:firstRowLastColumn="0" w:lastRowFirstColumn="0" w:lastRowLastColumn="0"/>
+              <w:rPr>
+                <w:rFonts w:ascii="Calibri" w:eastAsia="Calibri" w:hAnsi="Calibri" w:cs="Calibri"/>
+                <w:b/>
+                <w:bCs/>
+                <w:sz w:val="22"/>
+              </w:rPr>
+            </w:pPr>
+            <w:r>
+              <w:rPr>
+                <w:rFonts w:ascii="Calibri" w:eastAsia="Calibri" w:hAnsi="Calibri" w:cs="Calibri"/>
+                <w:b/>
+                <w:bCs/>
+                <w:sz w:val="22"/>
+              </w:rPr>
+              <w:t>3.133</w:t>
+            </w:r>
+          </w:p>
+        </w:tc>
+        <w:tc>
+          <w:tcPr>
+            <w:tcW w:w="1288" w:type="dxa"/>
+          </w:tcPr>
+          <w:p>
+            <w:pPr>
+              <w:cnfStyle w:val="000000000000" w:firstRow="0" w:lastRow="0" w:firstColumn="0" w:lastColumn="0" w:oddVBand="0" w:evenVBand="0" w:oddHBand="0" w:evenHBand="0" w:firstRowFirstColumn="0" w:firstRowLastColumn="0" w:lastRowFirstColumn="0" w:lastRowLastColumn="0"/>
+              <w:rPr>
+                <w:rFonts w:ascii="Calibri" w:eastAsia="Calibri" w:hAnsi="Calibri" w:cs="Calibri"/>
+                <w:b/>
+                <w:bCs/>
+                <w:sz w:val="22"/>
+              </w:rPr>
+            </w:pPr>
+            <w:r>
+              <w:rPr>
+                <w:rFonts w:ascii="Calibri" w:eastAsia="Calibri" w:hAnsi="Calibri" w:cs="Calibri"/>
+                <w:b/>
+                <w:bCs/>
+                <w:sz w:val="22"/>
+              </w:rPr>
+              <w:t>1.648</w:t>
+            </w:r>
+          </w:p>
+        </w:tc>
+        <w:tc>
+          <w:tcPr>
+            <w:tcW w:w="1288" w:type="dxa"/>
+          </w:tcPr>
+          <w:p>
+            <w:pPr>
+              <w:cnfStyle w:val="000000000000" w:firstRow="0" w:lastRow="0" w:firstColumn="0" w:lastColumn="0" w:oddVBand="0" w:evenVBand="0" w:oddHBand="0" w:evenHBand="0" w:firstRowFirstColumn="0" w:firstRowLastColumn="0" w:lastRowFirstColumn="0" w:lastRowLastColumn="0"/>
+              <w:rPr>
+                <w:rFonts w:ascii="Calibri" w:eastAsia="Calibri" w:hAnsi="Calibri" w:cs="Calibri"/>
+                <w:b/>
+                <w:bCs/>
+                <w:sz w:val="22"/>
+              </w:rPr>
+            </w:pPr>
+            <w:r>
+              <w:rPr>
+                <w:rFonts w:ascii="Calibri" w:eastAsia="Calibri" w:hAnsi="Calibri" w:cs="Calibri"/>
+                <w:b/>
+                <w:bCs/>
+                <w:sz w:val="22"/>
+              </w:rPr>
+              <w:t>0.835</w:t>
+            </w:r>
+          </w:p>
+        </w:tc>
+        <w:tc>
+          <w:tcPr>
+            <w:tcW w:w="1288" w:type="dxa"/>
+          </w:tcPr>
+          <w:p>
+            <w:pPr>
+              <w:cnfStyle w:val="000000000000" w:firstRow="0" w:lastRow="0" w:firstColumn="0" w:lastColumn="0" w:oddVBand="0" w:evenVBand="0" w:oddHBand="0" w:evenHBand="0" w:firstRowFirstColumn="0" w:firstRowLastColumn="0" w:lastRowFirstColumn="0" w:lastRowLastColumn="0"/>
+              <w:rPr>
+                <w:rFonts w:ascii="Calibri" w:eastAsia="Calibri" w:hAnsi="Calibri" w:cs="Calibri"/>
+                <w:b/>
+                <w:bCs/>
+                <w:sz w:val="22"/>
+              </w:rPr>
+            </w:pPr>
+            <w:r>
+              <w:rPr>
+                <w:rFonts w:ascii="Calibri" w:eastAsia="Calibri" w:hAnsi="Calibri" w:cs="Calibri"/>
+                <w:b/>
+                <w:bCs/>
+                <w:sz w:val="22"/>
+              </w:rPr>
+              <w:t>0.498</w:t>
+            </w:r>
+          </w:p>
+        </w:tc>
+        <w:tc>
+          <w:tcPr>
+            <w:tcW w:w="1288" w:type="dxa"/>
+          </w:tcPr>
+          <w:p>
+            <w:pPr>
+              <w:cnfStyle w:val="000000000000" w:firstRow="0" w:lastRow="0" w:firstColumn="0" w:lastColumn="0" w:oddVBand="0" w:evenVBand="0" w:oddHBand="0" w:evenHBand="0" w:firstRowFirstColumn="0" w:firstRowLastColumn="0" w:lastRowFirstColumn="0" w:lastRowLastColumn="0"/>
+              <w:rPr>
+                <w:rFonts w:ascii="Calibri" w:eastAsia="Calibri" w:hAnsi="Calibri" w:cs="Calibri"/>
+                <w:b/>
+                <w:bCs/>
+                <w:sz w:val="22"/>
+              </w:rPr>
+            </w:pPr>
+            <w:r>
+              <w:rPr>
+                <w:rFonts w:ascii="Calibri" w:eastAsia="Calibri" w:hAnsi="Calibri" w:cs="Calibri"/>
+                <w:b/>
+                <w:bCs/>
+                <w:sz w:val="22"/>
+              </w:rPr>
+              <w:t>0.387</w:t>
+            </w:r>
+          </w:p>
+        </w:tc>
+        <w:tc>
+          <w:tcPr>
+            <w:tcW w:w="1288" w:type="dxa"/>
+          </w:tcPr>
+          <w:p>
+            <w:pPr>
+              <w:cnfStyle w:val="000000000000" w:firstRow="0" w:lastRow="0" w:firstColumn="0" w:lastColumn="0" w:oddVBand="0" w:evenVBand="0" w:oddHBand="0" w:evenHBand="0" w:firstRowFirstColumn="0" w:firstRowLastColumn="0" w:lastRowFirstColumn="0" w:lastRowLastColumn="0"/>
+              <w:rPr>
+                <w:rFonts w:ascii="Calibri" w:eastAsia="Calibri" w:hAnsi="Calibri" w:cs="Calibri"/>
+                <w:b/>
+                <w:bCs/>
+                <w:sz w:val="22"/>
+              </w:rPr>
+            </w:pPr>
+            <w:r>
+              <w:rPr>
+                <w:rFonts w:ascii="Calibri" w:eastAsia="Calibri" w:hAnsi="Calibri" w:cs="Calibri"/>
+                <w:b/>
+                <w:bCs/>
+                <w:sz w:val="22"/>
+              </w:rPr>
+              <w:t>0.463</w:t>
+            </w:r>
           </w:p>
         </w:tc>
       </w:tr>
@@ -5633,102 +5999,163 @@
                 <w:sz w:val="22"/>
               </w:rPr>
             </w:pPr>
-          </w:p>
-        </w:tc>
-        <w:tc>
-          <w:tcPr>
-            <w:tcW w:w="1288" w:type="dxa"/>
-          </w:tcPr>
-          <w:p>
-            <w:pPr>
-              <w:cnfStyle w:val="000000000000" w:firstRow="0" w:lastRow="0" w:firstColumn="0" w:lastColumn="0" w:oddVBand="0" w:evenVBand="0" w:oddHBand="0" w:evenHBand="0" w:firstRowFirstColumn="0" w:firstRowLastColumn="0" w:lastRowFirstColumn="0" w:lastRowLastColumn="0"/>
-              <w:rPr>
-                <w:rFonts w:ascii="Calibri" w:eastAsia="Calibri" w:hAnsi="Calibri" w:cs="Calibri"/>
-                <w:b/>
-                <w:bCs/>
-                <w:sz w:val="22"/>
-              </w:rPr>
-            </w:pPr>
-          </w:p>
-        </w:tc>
-        <w:tc>
-          <w:tcPr>
-            <w:tcW w:w="1288" w:type="dxa"/>
-          </w:tcPr>
-          <w:p>
-            <w:pPr>
-              <w:cnfStyle w:val="000000000000" w:firstRow="0" w:lastRow="0" w:firstColumn="0" w:lastColumn="0" w:oddVBand="0" w:evenVBand="0" w:oddHBand="0" w:evenHBand="0" w:firstRowFirstColumn="0" w:firstRowLastColumn="0" w:lastRowFirstColumn="0" w:lastRowLastColumn="0"/>
-              <w:rPr>
-                <w:rFonts w:ascii="Calibri" w:eastAsia="Calibri" w:hAnsi="Calibri" w:cs="Calibri"/>
-                <w:b/>
-                <w:bCs/>
-                <w:sz w:val="22"/>
-              </w:rPr>
-            </w:pPr>
-          </w:p>
-        </w:tc>
-        <w:tc>
-          <w:tcPr>
-            <w:tcW w:w="1288" w:type="dxa"/>
-          </w:tcPr>
-          <w:p>
-            <w:pPr>
-              <w:cnfStyle w:val="000000000000" w:firstRow="0" w:lastRow="0" w:firstColumn="0" w:lastColumn="0" w:oddVBand="0" w:evenVBand="0" w:oddHBand="0" w:evenHBand="0" w:firstRowFirstColumn="0" w:firstRowLastColumn="0" w:lastRowFirstColumn="0" w:lastRowLastColumn="0"/>
-              <w:rPr>
-                <w:rFonts w:ascii="Calibri" w:eastAsia="Calibri" w:hAnsi="Calibri" w:cs="Calibri"/>
-                <w:b/>
-                <w:bCs/>
-                <w:sz w:val="22"/>
-              </w:rPr>
-            </w:pPr>
-          </w:p>
-        </w:tc>
-        <w:tc>
-          <w:tcPr>
-            <w:tcW w:w="1288" w:type="dxa"/>
-          </w:tcPr>
-          <w:p>
-            <w:pPr>
-              <w:cnfStyle w:val="000000000000" w:firstRow="0" w:lastRow="0" w:firstColumn="0" w:lastColumn="0" w:oddVBand="0" w:evenVBand="0" w:oddHBand="0" w:evenHBand="0" w:firstRowFirstColumn="0" w:firstRowLastColumn="0" w:lastRowFirstColumn="0" w:lastRowLastColumn="0"/>
-              <w:rPr>
-                <w:rFonts w:ascii="Calibri" w:eastAsia="Calibri" w:hAnsi="Calibri" w:cs="Calibri"/>
-                <w:b/>
-                <w:bCs/>
-                <w:sz w:val="22"/>
-              </w:rPr>
-            </w:pPr>
-          </w:p>
-        </w:tc>
-        <w:tc>
-          <w:tcPr>
-            <w:tcW w:w="1288" w:type="dxa"/>
-          </w:tcPr>
-          <w:p>
-            <w:pPr>
-              <w:cnfStyle w:val="000000000000" w:firstRow="0" w:lastRow="0" w:firstColumn="0" w:lastColumn="0" w:oddVBand="0" w:evenVBand="0" w:oddHBand="0" w:evenHBand="0" w:firstRowFirstColumn="0" w:firstRowLastColumn="0" w:lastRowFirstColumn="0" w:lastRowLastColumn="0"/>
-              <w:rPr>
-                <w:rFonts w:ascii="Calibri" w:eastAsia="Calibri" w:hAnsi="Calibri" w:cs="Calibri"/>
-                <w:b/>
-                <w:bCs/>
-                <w:sz w:val="22"/>
-              </w:rPr>
-            </w:pPr>
-          </w:p>
-        </w:tc>
-        <w:tc>
-          <w:tcPr>
-            <w:tcW w:w="1288" w:type="dxa"/>
-          </w:tcPr>
-          <w:p>
-            <w:pPr>
-              <w:cnfStyle w:val="000000000000" w:firstRow="0" w:lastRow="0" w:firstColumn="0" w:lastColumn="0" w:oddVBand="0" w:evenVBand="0" w:oddHBand="0" w:evenHBand="0" w:firstRowFirstColumn="0" w:firstRowLastColumn="0" w:lastRowFirstColumn="0" w:lastRowLastColumn="0"/>
-              <w:rPr>
-                <w:rFonts w:ascii="Calibri" w:eastAsia="Calibri" w:hAnsi="Calibri" w:cs="Calibri"/>
-                <w:b/>
-                <w:bCs/>
-                <w:sz w:val="22"/>
-              </w:rPr>
-            </w:pPr>
+            <w:r>
+              <w:rPr>
+                <w:rFonts w:ascii="Calibri" w:eastAsia="Calibri" w:hAnsi="Calibri" w:cs="Calibri"/>
+                <w:sz w:val="22"/>
+              </w:rPr>
+              <w:t>1 * 10 ^ 9</w:t>
+            </w:r>
+          </w:p>
+        </w:tc>
+        <w:tc>
+          <w:tcPr>
+            <w:tcW w:w="1288" w:type="dxa"/>
+          </w:tcPr>
+          <w:p>
+            <w:pPr>
+              <w:cnfStyle w:val="000000000000" w:firstRow="0" w:lastRow="0" w:firstColumn="0" w:lastColumn="0" w:oddVBand="0" w:evenVBand="0" w:oddHBand="0" w:evenHBand="0" w:firstRowFirstColumn="0" w:firstRowLastColumn="0" w:lastRowFirstColumn="0" w:lastRowLastColumn="0"/>
+              <w:rPr>
+                <w:rFonts w:ascii="Calibri" w:eastAsia="Calibri" w:hAnsi="Calibri" w:cs="Calibri"/>
+                <w:b/>
+                <w:bCs/>
+                <w:sz w:val="22"/>
+              </w:rPr>
+            </w:pPr>
+            <w:r>
+              <w:rPr>
+                <w:rFonts w:ascii="Calibri" w:eastAsia="Calibri" w:hAnsi="Calibri" w:cs="Calibri"/>
+                <w:b/>
+                <w:bCs/>
+                <w:sz w:val="22"/>
+              </w:rPr>
+              <w:t>6.302</w:t>
+            </w:r>
+          </w:p>
+        </w:tc>
+        <w:tc>
+          <w:tcPr>
+            <w:tcW w:w="1288" w:type="dxa"/>
+          </w:tcPr>
+          <w:p>
+            <w:pPr>
+              <w:cnfStyle w:val="000000000000" w:firstRow="0" w:lastRow="0" w:firstColumn="0" w:lastColumn="0" w:oddVBand="0" w:evenVBand="0" w:oddHBand="0" w:evenHBand="0" w:firstRowFirstColumn="0" w:firstRowLastColumn="0" w:lastRowFirstColumn="0" w:lastRowLastColumn="0"/>
+              <w:rPr>
+                <w:rFonts w:ascii="Calibri" w:eastAsia="Calibri" w:hAnsi="Calibri" w:cs="Calibri"/>
+                <w:b/>
+                <w:bCs/>
+                <w:sz w:val="22"/>
+              </w:rPr>
+            </w:pPr>
+            <w:r>
+              <w:rPr>
+                <w:rFonts w:ascii="Calibri" w:eastAsia="Calibri" w:hAnsi="Calibri" w:cs="Calibri"/>
+                <w:b/>
+                <w:bCs/>
+                <w:sz w:val="22"/>
+              </w:rPr>
+              <w:t>3.278</w:t>
+            </w:r>
+          </w:p>
+        </w:tc>
+        <w:tc>
+          <w:tcPr>
+            <w:tcW w:w="1288" w:type="dxa"/>
+          </w:tcPr>
+          <w:p>
+            <w:pPr>
+              <w:cnfStyle w:val="000000000000" w:firstRow="0" w:lastRow="0" w:firstColumn="0" w:lastColumn="0" w:oddVBand="0" w:evenVBand="0" w:oddHBand="0" w:evenHBand="0" w:firstRowFirstColumn="0" w:firstRowLastColumn="0" w:lastRowFirstColumn="0" w:lastRowLastColumn="0"/>
+              <w:rPr>
+                <w:rFonts w:ascii="Calibri" w:eastAsia="Calibri" w:hAnsi="Calibri" w:cs="Calibri"/>
+                <w:b/>
+                <w:bCs/>
+                <w:sz w:val="22"/>
+              </w:rPr>
+            </w:pPr>
+            <w:r>
+              <w:rPr>
+                <w:rFonts w:ascii="Calibri" w:eastAsia="Calibri" w:hAnsi="Calibri" w:cs="Calibri"/>
+                <w:b/>
+                <w:bCs/>
+                <w:sz w:val="22"/>
+              </w:rPr>
+              <w:t>1.659</w:t>
+            </w:r>
+          </w:p>
+        </w:tc>
+        <w:tc>
+          <w:tcPr>
+            <w:tcW w:w="1288" w:type="dxa"/>
+          </w:tcPr>
+          <w:p>
+            <w:pPr>
+              <w:cnfStyle w:val="000000000000" w:firstRow="0" w:lastRow="0" w:firstColumn="0" w:lastColumn="0" w:oddVBand="0" w:evenVBand="0" w:oddHBand="0" w:evenHBand="0" w:firstRowFirstColumn="0" w:firstRowLastColumn="0" w:lastRowFirstColumn="0" w:lastRowLastColumn="0"/>
+              <w:rPr>
+                <w:rFonts w:ascii="Calibri" w:eastAsia="Calibri" w:hAnsi="Calibri" w:cs="Calibri"/>
+                <w:b/>
+                <w:bCs/>
+                <w:sz w:val="22"/>
+              </w:rPr>
+            </w:pPr>
+            <w:r>
+              <w:rPr>
+                <w:rFonts w:ascii="Calibri" w:eastAsia="Calibri" w:hAnsi="Calibri" w:cs="Calibri"/>
+                <w:b/>
+                <w:bCs/>
+                <w:sz w:val="22"/>
+              </w:rPr>
+              <w:t>0.868</w:t>
+            </w:r>
+          </w:p>
+        </w:tc>
+        <w:tc>
+          <w:tcPr>
+            <w:tcW w:w="1288" w:type="dxa"/>
+          </w:tcPr>
+          <w:p>
+            <w:pPr>
+              <w:cnfStyle w:val="000000000000" w:firstRow="0" w:lastRow="0" w:firstColumn="0" w:lastColumn="0" w:oddVBand="0" w:evenVBand="0" w:oddHBand="0" w:evenHBand="0" w:firstRowFirstColumn="0" w:firstRowLastColumn="0" w:lastRowFirstColumn="0" w:lastRowLastColumn="0"/>
+              <w:rPr>
+                <w:rFonts w:ascii="Calibri" w:eastAsia="Calibri" w:hAnsi="Calibri" w:cs="Calibri"/>
+                <w:b/>
+                <w:bCs/>
+                <w:sz w:val="22"/>
+              </w:rPr>
+            </w:pPr>
+            <w:r>
+              <w:rPr>
+                <w:rFonts w:ascii="Calibri" w:eastAsia="Calibri" w:hAnsi="Calibri" w:cs="Calibri"/>
+                <w:b/>
+                <w:bCs/>
+                <w:sz w:val="22"/>
+              </w:rPr>
+              <w:t>0.532</w:t>
+            </w:r>
+          </w:p>
+        </w:tc>
+        <w:tc>
+          <w:tcPr>
+            <w:tcW w:w="1288" w:type="dxa"/>
+          </w:tcPr>
+          <w:p>
+            <w:pPr>
+              <w:cnfStyle w:val="000000000000" w:firstRow="0" w:lastRow="0" w:firstColumn="0" w:lastColumn="0" w:oddVBand="0" w:evenVBand="0" w:oddHBand="0" w:evenHBand="0" w:firstRowFirstColumn="0" w:firstRowLastColumn="0" w:lastRowFirstColumn="0" w:lastRowLastColumn="0"/>
+              <w:rPr>
+                <w:rFonts w:ascii="Calibri" w:eastAsia="Calibri" w:hAnsi="Calibri" w:cs="Calibri"/>
+                <w:b/>
+                <w:bCs/>
+                <w:sz w:val="22"/>
+              </w:rPr>
+            </w:pPr>
+            <w:r>
+              <w:rPr>
+                <w:rFonts w:ascii="Calibri" w:eastAsia="Calibri" w:hAnsi="Calibri" w:cs="Calibri"/>
+                <w:b/>
+                <w:bCs/>
+                <w:sz w:val="22"/>
+              </w:rPr>
+              <w:t>0.659</w:t>
+            </w:r>
           </w:p>
         </w:tc>
       </w:tr>
@@ -5745,102 +6172,179 @@
                 <w:sz w:val="22"/>
               </w:rPr>
             </w:pPr>
-          </w:p>
-        </w:tc>
-        <w:tc>
-          <w:tcPr>
-            <w:tcW w:w="1288" w:type="dxa"/>
-          </w:tcPr>
-          <w:p>
-            <w:pPr>
-              <w:cnfStyle w:val="000000000000" w:firstRow="0" w:lastRow="0" w:firstColumn="0" w:lastColumn="0" w:oddVBand="0" w:evenVBand="0" w:oddHBand="0" w:evenHBand="0" w:firstRowFirstColumn="0" w:firstRowLastColumn="0" w:lastRowFirstColumn="0" w:lastRowLastColumn="0"/>
-              <w:rPr>
-                <w:rFonts w:ascii="Calibri" w:eastAsia="Calibri" w:hAnsi="Calibri" w:cs="Calibri"/>
-                <w:b/>
-                <w:bCs/>
-                <w:sz w:val="22"/>
-              </w:rPr>
-            </w:pPr>
-          </w:p>
-        </w:tc>
-        <w:tc>
-          <w:tcPr>
-            <w:tcW w:w="1288" w:type="dxa"/>
-          </w:tcPr>
-          <w:p>
-            <w:pPr>
-              <w:cnfStyle w:val="000000000000" w:firstRow="0" w:lastRow="0" w:firstColumn="0" w:lastColumn="0" w:oddVBand="0" w:evenVBand="0" w:oddHBand="0" w:evenHBand="0" w:firstRowFirstColumn="0" w:firstRowLastColumn="0" w:lastRowFirstColumn="0" w:lastRowLastColumn="0"/>
-              <w:rPr>
-                <w:rFonts w:ascii="Calibri" w:eastAsia="Calibri" w:hAnsi="Calibri" w:cs="Calibri"/>
-                <w:b/>
-                <w:bCs/>
-                <w:sz w:val="22"/>
-              </w:rPr>
-            </w:pPr>
-          </w:p>
-        </w:tc>
-        <w:tc>
-          <w:tcPr>
-            <w:tcW w:w="1288" w:type="dxa"/>
-          </w:tcPr>
-          <w:p>
-            <w:pPr>
-              <w:cnfStyle w:val="000000000000" w:firstRow="0" w:lastRow="0" w:firstColumn="0" w:lastColumn="0" w:oddVBand="0" w:evenVBand="0" w:oddHBand="0" w:evenHBand="0" w:firstRowFirstColumn="0" w:firstRowLastColumn="0" w:lastRowFirstColumn="0" w:lastRowLastColumn="0"/>
-              <w:rPr>
-                <w:rFonts w:ascii="Calibri" w:eastAsia="Calibri" w:hAnsi="Calibri" w:cs="Calibri"/>
-                <w:b/>
-                <w:bCs/>
-                <w:sz w:val="22"/>
-              </w:rPr>
-            </w:pPr>
-          </w:p>
-        </w:tc>
-        <w:tc>
-          <w:tcPr>
-            <w:tcW w:w="1288" w:type="dxa"/>
-          </w:tcPr>
-          <w:p>
-            <w:pPr>
-              <w:cnfStyle w:val="000000000000" w:firstRow="0" w:lastRow="0" w:firstColumn="0" w:lastColumn="0" w:oddVBand="0" w:evenVBand="0" w:oddHBand="0" w:evenHBand="0" w:firstRowFirstColumn="0" w:firstRowLastColumn="0" w:lastRowFirstColumn="0" w:lastRowLastColumn="0"/>
-              <w:rPr>
-                <w:rFonts w:ascii="Calibri" w:eastAsia="Calibri" w:hAnsi="Calibri" w:cs="Calibri"/>
-                <w:b/>
-                <w:bCs/>
-                <w:sz w:val="22"/>
-              </w:rPr>
-            </w:pPr>
-          </w:p>
-        </w:tc>
-        <w:tc>
-          <w:tcPr>
-            <w:tcW w:w="1288" w:type="dxa"/>
-          </w:tcPr>
-          <w:p>
-            <w:pPr>
-              <w:cnfStyle w:val="000000000000" w:firstRow="0" w:lastRow="0" w:firstColumn="0" w:lastColumn="0" w:oddVBand="0" w:evenVBand="0" w:oddHBand="0" w:evenHBand="0" w:firstRowFirstColumn="0" w:firstRowLastColumn="0" w:lastRowFirstColumn="0" w:lastRowLastColumn="0"/>
-              <w:rPr>
-                <w:rFonts w:ascii="Calibri" w:eastAsia="Calibri" w:hAnsi="Calibri" w:cs="Calibri"/>
-                <w:b/>
-                <w:bCs/>
-                <w:sz w:val="22"/>
-              </w:rPr>
-            </w:pPr>
-          </w:p>
-        </w:tc>
-        <w:tc>
-          <w:tcPr>
-            <w:tcW w:w="1288" w:type="dxa"/>
-          </w:tcPr>
-          <w:p>
-            <w:pPr>
-              <w:cnfStyle w:val="000000000000" w:firstRow="0" w:lastRow="0" w:firstColumn="0" w:lastColumn="0" w:oddVBand="0" w:evenVBand="0" w:oddHBand="0" w:evenHBand="0" w:firstRowFirstColumn="0" w:firstRowLastColumn="0" w:lastRowFirstColumn="0" w:lastRowLastColumn="0"/>
-              <w:rPr>
-                <w:rFonts w:ascii="Calibri" w:eastAsia="Calibri" w:hAnsi="Calibri" w:cs="Calibri"/>
-                <w:b/>
-                <w:bCs/>
-                <w:sz w:val="22"/>
-              </w:rPr>
-            </w:pPr>
+            <w:r>
+              <w:rPr>
+                <w:rFonts w:ascii="Calibri" w:eastAsia="Calibri" w:hAnsi="Calibri" w:cs="Calibri" w:hint="eastAsia"/>
+                <w:sz w:val="22"/>
+              </w:rPr>
+              <w:t xml:space="preserve">2 * 10 </w:t>
+            </w:r>
+            <w:r>
+              <w:rPr>
+                <w:rFonts w:ascii="Calibri" w:eastAsia="Calibri" w:hAnsi="Calibri" w:cs="Calibri"/>
+                <w:sz w:val="22"/>
+              </w:rPr>
+              <w:t>^ 9</w:t>
+            </w:r>
+          </w:p>
+        </w:tc>
+        <w:tc>
+          <w:tcPr>
+            <w:tcW w:w="1288" w:type="dxa"/>
+          </w:tcPr>
+          <w:p>
+            <w:pPr>
+              <w:cnfStyle w:val="000000000000" w:firstRow="0" w:lastRow="0" w:firstColumn="0" w:lastColumn="0" w:oddVBand="0" w:evenVBand="0" w:oddHBand="0" w:evenHBand="0" w:firstRowFirstColumn="0" w:firstRowLastColumn="0" w:lastRowFirstColumn="0" w:lastRowLastColumn="0"/>
+              <w:rPr>
+                <w:rFonts w:ascii="Calibri" w:eastAsia="Calibri" w:hAnsi="Calibri" w:cs="Calibri"/>
+                <w:b/>
+                <w:bCs/>
+                <w:sz w:val="22"/>
+              </w:rPr>
+            </w:pPr>
+            <w:r>
+              <w:rPr>
+                <w:rFonts w:ascii="Calibri" w:eastAsia="Calibri" w:hAnsi="Calibri" w:cs="Calibri"/>
+                <w:b/>
+                <w:bCs/>
+                <w:sz w:val="22"/>
+              </w:rPr>
+              <w:t>12.858</w:t>
+            </w:r>
+          </w:p>
+        </w:tc>
+        <w:tc>
+          <w:tcPr>
+            <w:tcW w:w="1288" w:type="dxa"/>
+          </w:tcPr>
+          <w:p>
+            <w:pPr>
+              <w:cnfStyle w:val="000000000000" w:firstRow="0" w:lastRow="0" w:firstColumn="0" w:lastColumn="0" w:oddVBand="0" w:evenVBand="0" w:oddHBand="0" w:evenHBand="0" w:firstRowFirstColumn="0" w:firstRowLastColumn="0" w:lastRowFirstColumn="0" w:lastRowLastColumn="0"/>
+              <w:rPr>
+                <w:rFonts w:ascii="Calibri" w:eastAsia="Calibri" w:hAnsi="Calibri" w:cs="Calibri"/>
+                <w:b/>
+                <w:bCs/>
+                <w:sz w:val="22"/>
+              </w:rPr>
+            </w:pPr>
+            <w:r>
+              <w:rPr>
+                <w:rFonts w:ascii="Calibri" w:eastAsia="Calibri" w:hAnsi="Calibri" w:cs="Calibri"/>
+                <w:b/>
+                <w:bCs/>
+                <w:sz w:val="22"/>
+              </w:rPr>
+              <w:t>6.710</w:t>
+            </w:r>
+          </w:p>
+        </w:tc>
+        <w:tc>
+          <w:tcPr>
+            <w:tcW w:w="1288" w:type="dxa"/>
+          </w:tcPr>
+          <w:p>
+            <w:pPr>
+              <w:cnfStyle w:val="000000000000" w:firstRow="0" w:lastRow="0" w:firstColumn="0" w:lastColumn="0" w:oddVBand="0" w:evenVBand="0" w:oddHBand="0" w:evenHBand="0" w:firstRowFirstColumn="0" w:firstRowLastColumn="0" w:lastRowFirstColumn="0" w:lastRowLastColumn="0"/>
+              <w:rPr>
+                <w:rFonts w:ascii="Calibri" w:eastAsia="Calibri" w:hAnsi="Calibri" w:cs="Calibri"/>
+                <w:b/>
+                <w:bCs/>
+                <w:sz w:val="22"/>
+              </w:rPr>
+            </w:pPr>
+            <w:r>
+              <w:rPr>
+                <w:rFonts w:ascii="Calibri" w:eastAsia="Calibri" w:hAnsi="Calibri" w:cs="Calibri"/>
+                <w:b/>
+                <w:bCs/>
+                <w:sz w:val="22"/>
+              </w:rPr>
+              <w:t>3.580</w:t>
+            </w:r>
+          </w:p>
+        </w:tc>
+        <w:tc>
+          <w:tcPr>
+            <w:tcW w:w="1288" w:type="dxa"/>
+          </w:tcPr>
+          <w:p>
+            <w:pPr>
+              <w:cnfStyle w:val="000000000000" w:firstRow="0" w:lastRow="0" w:firstColumn="0" w:lastColumn="0" w:oddVBand="0" w:evenVBand="0" w:oddHBand="0" w:evenHBand="0" w:firstRowFirstColumn="0" w:firstRowLastColumn="0" w:lastRowFirstColumn="0" w:lastRowLastColumn="0"/>
+              <w:rPr>
+                <w:rFonts w:ascii="Calibri" w:eastAsia="Calibri" w:hAnsi="Calibri" w:cs="Calibri"/>
+                <w:b/>
+                <w:bCs/>
+                <w:sz w:val="22"/>
+              </w:rPr>
+            </w:pPr>
+            <w:r>
+              <w:rPr>
+                <w:rFonts w:ascii="Calibri" w:eastAsia="Calibri" w:hAnsi="Calibri" w:cs="Calibri"/>
+                <w:b/>
+                <w:bCs/>
+                <w:sz w:val="22"/>
+              </w:rPr>
+              <w:t>2.066</w:t>
+            </w:r>
+          </w:p>
+        </w:tc>
+        <w:tc>
+          <w:tcPr>
+            <w:tcW w:w="1288" w:type="dxa"/>
+          </w:tcPr>
+          <w:p>
+            <w:pPr>
+              <w:cnfStyle w:val="000000000000" w:firstRow="0" w:lastRow="0" w:firstColumn="0" w:lastColumn="0" w:oddVBand="0" w:evenVBand="0" w:oddHBand="0" w:evenHBand="0" w:firstRowFirstColumn="0" w:firstRowLastColumn="0" w:lastRowFirstColumn="0" w:lastRowLastColumn="0"/>
+              <w:rPr>
+                <w:rFonts w:ascii="Calibri" w:eastAsia="Calibri" w:hAnsi="Calibri" w:cs="Calibri"/>
+                <w:b/>
+                <w:bCs/>
+                <w:sz w:val="22"/>
+              </w:rPr>
+            </w:pPr>
+            <w:r>
+              <w:rPr>
+                <w:rFonts w:ascii="Calibri" w:eastAsia="Calibri" w:hAnsi="Calibri" w:cs="Calibri"/>
+                <w:b/>
+                <w:bCs/>
+                <w:sz w:val="22"/>
+              </w:rPr>
+              <w:t>1.093</w:t>
+            </w:r>
+          </w:p>
+        </w:tc>
+        <w:tc>
+          <w:tcPr>
+            <w:tcW w:w="1288" w:type="dxa"/>
+          </w:tcPr>
+          <w:p>
+            <w:pPr>
+              <w:cnfStyle w:val="000000000000" w:firstRow="0" w:lastRow="0" w:firstColumn="0" w:lastColumn="0" w:oddVBand="0" w:evenVBand="0" w:oddHBand="0" w:evenHBand="0" w:firstRowFirstColumn="0" w:firstRowLastColumn="0" w:lastRowFirstColumn="0" w:lastRowLastColumn="0"/>
+              <w:rPr>
+                <w:rFonts w:ascii="Calibri" w:eastAsia="Calibri" w:hAnsi="Calibri" w:cs="Calibri"/>
+                <w:b/>
+                <w:bCs/>
+                <w:sz w:val="22"/>
+              </w:rPr>
+            </w:pPr>
+            <w:r>
+              <w:rPr>
+                <w:rFonts w:ascii="Calibri" w:eastAsia="Calibri" w:hAnsi="Calibri" w:cs="Calibri"/>
+                <w:b/>
+                <w:bCs/>
+                <w:sz w:val="22"/>
+              </w:rPr>
+              <w:t>1.0</w:t>
+            </w:r>
+            <w:r>
+              <w:rPr>
+                <w:rFonts w:ascii="Calibri" w:eastAsia="Calibri" w:hAnsi="Calibri" w:cs="Calibri"/>
+                <w:b/>
+                <w:bCs/>
+                <w:sz w:val="22"/>
+              </w:rPr>
+              <w:t>16</w:t>
+            </w:r>
           </w:p>
         </w:tc>
       </w:tr>
@@ -5911,7 +6415,7 @@
           <w:p>
             <w:pPr>
               <w:rPr>
-                <w:rFonts w:ascii="Calibri" w:eastAsia="Calibri" w:hAnsi="Calibri" w:cs="Calibri" w:hint="eastAsia"/>
+                <w:rFonts w:ascii="Calibri" w:eastAsia="Calibri" w:hAnsi="Calibri" w:cs="Calibri"/>
                 <w:sz w:val="22"/>
               </w:rPr>
             </w:pPr>
@@ -6025,15 +6529,15 @@
             <w:pPr>
               <w:cnfStyle w:val="100000000000" w:firstRow="1" w:lastRow="0" w:firstColumn="0" w:lastColumn="0" w:oddVBand="0" w:evenVBand="0" w:oddHBand="0" w:evenHBand="0" w:firstRowFirstColumn="0" w:firstRowLastColumn="0" w:lastRowFirstColumn="0" w:lastRowLastColumn="0"/>
               <w:rPr>
+                <w:rFonts w:ascii="Calibri" w:eastAsia="Calibri" w:hAnsi="Calibri" w:cs="Calibri"/>
+                <w:sz w:val="22"/>
+              </w:rPr>
+            </w:pPr>
+            <w:r>
+              <w:rPr>
                 <w:rFonts w:ascii="Calibri" w:eastAsia="Calibri" w:hAnsi="Calibri" w:cs="Calibri" w:hint="eastAsia"/>
                 <w:sz w:val="22"/>
               </w:rPr>
-            </w:pPr>
-            <w:r>
-              <w:rPr>
-                <w:rFonts w:ascii="Calibri" w:eastAsia="Calibri" w:hAnsi="Calibri" w:cs="Calibri" w:hint="eastAsia"/>
-                <w:sz w:val="22"/>
-              </w:rPr>
               <w:t>16</w:t>
             </w:r>
           </w:p>
@@ -6046,7 +6550,7 @@
             <w:pPr>
               <w:cnfStyle w:val="100000000000" w:firstRow="1" w:lastRow="0" w:firstColumn="0" w:lastColumn="0" w:oddVBand="0" w:evenVBand="0" w:oddHBand="0" w:evenHBand="0" w:firstRowFirstColumn="0" w:firstRowLastColumn="0" w:lastRowFirstColumn="0" w:lastRowLastColumn="0"/>
               <w:rPr>
-                <w:rFonts w:ascii="Calibri" w:eastAsia="Calibri" w:hAnsi="Calibri" w:cs="Calibri" w:hint="eastAsia"/>
+                <w:rFonts w:ascii="Calibri" w:eastAsia="Calibri" w:hAnsi="Calibri" w:cs="Calibri"/>
                 <w:sz w:val="22"/>
               </w:rPr>
             </w:pPr>
@@ -6571,16 +7075,7 @@
           <w:bCs/>
           <w:sz w:val="22"/>
         </w:rPr>
-        <w:t>_</w:t>
-      </w:r>
-      <w:r>
-        <w:rPr>
-          <w:rFonts w:ascii="Calibri" w:eastAsia="Calibri" w:hAnsi="Calibri" w:cs="Calibri"/>
-          <w:b/>
-          <w:bCs/>
-          <w:sz w:val="22"/>
-        </w:rPr>
-        <w:t>openMP</w:t>
+        <w:t>_openMP</w:t>
       </w:r>
       <w:r>
         <w:rPr>
@@ -6620,7 +7115,7 @@
           <w:p>
             <w:pPr>
               <w:rPr>
-                <w:rFonts w:ascii="Calibri" w:eastAsia="Calibri" w:hAnsi="Calibri" w:cs="Calibri" w:hint="eastAsia"/>
+                <w:rFonts w:ascii="Calibri" w:eastAsia="Calibri" w:hAnsi="Calibri" w:cs="Calibri"/>
                 <w:sz w:val="22"/>
               </w:rPr>
             </w:pPr>
@@ -6733,15 +7228,15 @@
             <w:pPr>
               <w:cnfStyle w:val="100000000000" w:firstRow="1" w:lastRow="0" w:firstColumn="0" w:lastColumn="0" w:oddVBand="0" w:evenVBand="0" w:oddHBand="0" w:evenHBand="0" w:firstRowFirstColumn="0" w:firstRowLastColumn="0" w:lastRowFirstColumn="0" w:lastRowLastColumn="0"/>
               <w:rPr>
+                <w:rFonts w:ascii="Calibri" w:eastAsia="Calibri" w:hAnsi="Calibri" w:cs="Calibri"/>
+                <w:sz w:val="22"/>
+              </w:rPr>
+            </w:pPr>
+            <w:r>
+              <w:rPr>
                 <w:rFonts w:ascii="Calibri" w:eastAsia="Calibri" w:hAnsi="Calibri" w:cs="Calibri" w:hint="eastAsia"/>
                 <w:sz w:val="22"/>
               </w:rPr>
-            </w:pPr>
-            <w:r>
-              <w:rPr>
-                <w:rFonts w:ascii="Calibri" w:eastAsia="Calibri" w:hAnsi="Calibri" w:cs="Calibri" w:hint="eastAsia"/>
-                <w:sz w:val="22"/>
-              </w:rPr>
               <w:t>16</w:t>
             </w:r>
           </w:p>
@@ -6754,7 +7249,7 @@
             <w:pPr>
               <w:cnfStyle w:val="100000000000" w:firstRow="1" w:lastRow="0" w:firstColumn="0" w:lastColumn="0" w:oddVBand="0" w:evenVBand="0" w:oddHBand="0" w:evenHBand="0" w:firstRowFirstColumn="0" w:firstRowLastColumn="0" w:lastRowFirstColumn="0" w:lastRowLastColumn="0"/>
               <w:rPr>
-                <w:rFonts w:ascii="Calibri" w:eastAsia="Calibri" w:hAnsi="Calibri" w:cs="Calibri" w:hint="eastAsia"/>
+                <w:rFonts w:ascii="Calibri" w:eastAsia="Calibri" w:hAnsi="Calibri" w:cs="Calibri"/>
                 <w:sz w:val="22"/>
               </w:rPr>
             </w:pPr>
@@ -6788,8 +7283,6 @@
               </w:rPr>
               <w:t>2.5 * 10 ^ 8</w:t>
             </w:r>
-            <w:bookmarkStart w:id="2" w:name="_GoBack"/>
-            <w:bookmarkEnd w:id="2"/>
           </w:p>
         </w:tc>
         <w:tc>
@@ -7302,6 +7795,7 @@
                 <w:sz w:val="22"/>
               </w:rPr>
             </w:pPr>
+            <w:bookmarkStart w:id="3" w:name="OLE_LINK8"/>
             <w:r>
               <w:rPr>
                 <w:rFonts w:ascii="Calibri" w:eastAsia="Calibri" w:hAnsi="Calibri" w:cs="Calibri" w:hint="eastAsia"/>
@@ -7316,6 +7810,7 @@
               </w:rPr>
               <w:t>^ 9</w:t>
             </w:r>
+            <w:bookmarkEnd w:id="3"/>
           </w:p>
         </w:tc>
         <w:tc>
@@ -7496,16 +7991,7 @@
           <w:bCs/>
           <w:sz w:val="22"/>
         </w:rPr>
-        <w:t>_</w:t>
-      </w:r>
-      <w:r>
-        <w:rPr>
-          <w:rFonts w:ascii="Calibri" w:eastAsia="Calibri" w:hAnsi="Calibri" w:cs="Calibri"/>
-          <w:b/>
-          <w:bCs/>
-          <w:sz w:val="22"/>
-        </w:rPr>
-        <w:t>openMP</w:t>
+        <w:t>_openMP</w:t>
       </w:r>
       <w:r>
         <w:rPr>
@@ -7545,7 +8031,7 @@
           <w:p>
             <w:pPr>
               <w:rPr>
-                <w:rFonts w:ascii="Calibri" w:eastAsia="Calibri" w:hAnsi="Calibri" w:cs="Calibri" w:hint="eastAsia"/>
+                <w:rFonts w:ascii="Calibri" w:eastAsia="Calibri" w:hAnsi="Calibri" w:cs="Calibri"/>
                 <w:sz w:val="22"/>
               </w:rPr>
             </w:pPr>
@@ -7658,15 +8144,15 @@
             <w:pPr>
               <w:cnfStyle w:val="100000000000" w:firstRow="1" w:lastRow="0" w:firstColumn="0" w:lastColumn="0" w:oddVBand="0" w:evenVBand="0" w:oddHBand="0" w:evenHBand="0" w:firstRowFirstColumn="0" w:firstRowLastColumn="0" w:lastRowFirstColumn="0" w:lastRowLastColumn="0"/>
               <w:rPr>
+                <w:rFonts w:ascii="Calibri" w:eastAsia="Calibri" w:hAnsi="Calibri" w:cs="Calibri"/>
+                <w:sz w:val="22"/>
+              </w:rPr>
+            </w:pPr>
+            <w:r>
+              <w:rPr>
                 <w:rFonts w:ascii="Calibri" w:eastAsia="Calibri" w:hAnsi="Calibri" w:cs="Calibri" w:hint="eastAsia"/>
                 <w:sz w:val="22"/>
               </w:rPr>
-            </w:pPr>
-            <w:r>
-              <w:rPr>
-                <w:rFonts w:ascii="Calibri" w:eastAsia="Calibri" w:hAnsi="Calibri" w:cs="Calibri" w:hint="eastAsia"/>
-                <w:sz w:val="22"/>
-              </w:rPr>
               <w:t>16</w:t>
             </w:r>
           </w:p>
@@ -7679,7 +8165,7 @@
             <w:pPr>
               <w:cnfStyle w:val="100000000000" w:firstRow="1" w:lastRow="0" w:firstColumn="0" w:lastColumn="0" w:oddVBand="0" w:evenVBand="0" w:oddHBand="0" w:evenHBand="0" w:firstRowFirstColumn="0" w:firstRowLastColumn="0" w:lastRowFirstColumn="0" w:lastRowLastColumn="0"/>
               <w:rPr>
-                <w:rFonts w:ascii="Calibri" w:eastAsia="Calibri" w:hAnsi="Calibri" w:cs="Calibri" w:hint="eastAsia"/>
+                <w:rFonts w:ascii="Calibri" w:eastAsia="Calibri" w:hAnsi="Calibri" w:cs="Calibri"/>
                 <w:sz w:val="22"/>
               </w:rPr>
             </w:pPr>
@@ -8408,6 +8894,7 @@
     <w:lsdException w:name="HTML Sample" w:semiHidden="1" w:unhideWhenUsed="1"/>
     <w:lsdException w:name="HTML Typewriter" w:semiHidden="1" w:unhideWhenUsed="1"/>
     <w:lsdException w:name="HTML Variable" w:semiHidden="1" w:unhideWhenUsed="1"/>
+    <w:lsdException w:name="Normal Table" w:semiHidden="1" w:unhideWhenUsed="1"/>
     <w:lsdException w:name="annotation subject" w:semiHidden="1" w:unhideWhenUsed="1"/>
     <w:lsdException w:name="No List" w:semiHidden="1" w:unhideWhenUsed="1"/>
     <w:lsdException w:name="Outline List 1" w:semiHidden="1" w:unhideWhenUsed="1"/>
@@ -8453,9 +8940,11 @@
     <w:lsdException w:name="Table Subtle 1" w:semiHidden="1" w:unhideWhenUsed="1"/>
     <w:lsdException w:name="Table Subtle 2" w:semiHidden="1" w:unhideWhenUsed="1"/>
     <w:lsdException w:name="Table Web 1" w:semiHidden="1" w:unhideWhenUsed="1"/>
+    <w:lsdException w:name="Table Web 2" w:semiHidden="1" w:unhideWhenUsed="1"/>
     <w:lsdException w:name="Table Web 3" w:semiHidden="1" w:unhideWhenUsed="1"/>
     <w:lsdException w:name="Balloon Text" w:semiHidden="1" w:unhideWhenUsed="1"/>
     <w:lsdException w:name="Table Grid" w:uiPriority="39"/>
+    <w:lsdException w:name="Table Theme" w:semiHidden="1" w:unhideWhenUsed="1"/>
     <w:lsdException w:name="Placeholder Text" w:semiHidden="1"/>
     <w:lsdException w:name="No Spacing" w:uiPriority="1" w:qFormat="1"/>
     <w:lsdException w:name="Light Shading" w:uiPriority="60"/>

</xml_diff>